<commit_message>
Doc, PDF, and Excel for HW1
</commit_message>
<xml_diff>
--- a/COEN241_HW1_Gupta.docx
+++ b/COEN241_HW1_Gupta.docx
@@ -89,10 +89,7 @@
         </w:numPr>
       </w:pPr>
       <w:r>
-        <w:t>2GB of memory, 1 CPU cores</w:t>
-      </w:r>
-      <w:r>
-        <w:t>, 1 thread per core</w:t>
+        <w:t>2GB of memory, 1 CPU cores, 1 thread per core</w:t>
       </w:r>
     </w:p>
     <w:p>
@@ -104,10 +101,7 @@
         </w:numPr>
       </w:pPr>
       <w:r>
-        <w:t>2GB of memory, 2 CPU cores</w:t>
-      </w:r>
-      <w:r>
-        <w:t>, 1 thread per core</w:t>
+        <w:t>2GB of memory, 2 CPU cores, 1 thread per core</w:t>
       </w:r>
     </w:p>
     <w:p>
@@ -119,16 +113,7 @@
         </w:numPr>
       </w:pPr>
       <w:r>
-        <w:t>4</w:t>
-      </w:r>
-      <w:r>
-        <w:t xml:space="preserve">GB of memory, </w:t>
-      </w:r>
-      <w:r>
-        <w:t>4</w:t>
-      </w:r>
-      <w:r>
-        <w:t xml:space="preserve"> CPU cores, 1 thread per core</w:t>
+        <w:t>4GB of memory, 4 CPU cores, 1 thread per core</w:t>
       </w:r>
     </w:p>
     <w:p>
@@ -195,7 +180,13 @@
         </w:numPr>
       </w:pPr>
       <w:r>
-        <w:t>Set up you environmental variables if applicable</w:t>
+        <w:t>Set up you</w:t>
+      </w:r>
+      <w:r>
+        <w:t>r</w:t>
+      </w:r>
+      <w:r>
+        <w:t xml:space="preserve"> environmental variables if applicable</w:t>
       </w:r>
     </w:p>
     <w:p>
@@ -218,11 +209,21 @@
           <w:numId w:val="2"/>
         </w:numPr>
       </w:pPr>
-      <w:r>
-        <w:t xml:space="preserve">e.x. </w:t>
-      </w:r>
-      <w:r>
-        <w:t>qemu-img.exe create ubuntu.img 10G -f qcow2</w:t>
+      <w:proofErr w:type="spellStart"/>
+      <w:r>
+        <w:t>e.x</w:t>
+      </w:r>
+      <w:proofErr w:type="spellEnd"/>
+      <w:r>
+        <w:t xml:space="preserve">. qemu-img.exe create </w:t>
+      </w:r>
+      <w:proofErr w:type="spellStart"/>
+      <w:r>
+        <w:t>ubuntu.img</w:t>
+      </w:r>
+      <w:proofErr w:type="spellEnd"/>
+      <w:r>
+        <w:t xml:space="preserve"> 10G -f qcow2</w:t>
       </w:r>
     </w:p>
     <w:p>
@@ -245,11 +246,37 @@
           <w:numId w:val="2"/>
         </w:numPr>
       </w:pPr>
-      <w:r>
-        <w:t xml:space="preserve">e.x. </w:t>
-      </w:r>
-      <w:r>
-        <w:t>qemu-system-x86_64.exe -hda .\ubuntu.img -boot d -cdrom .\ubuntu-16.04.7-server-amd64.iso -m 2046 -boot strict=on</w:t>
+      <w:proofErr w:type="spellStart"/>
+      <w:r>
+        <w:t>e.x</w:t>
+      </w:r>
+      <w:proofErr w:type="spellEnd"/>
+      <w:r>
+        <w:t>. qemu-system-x86_64.exe -</w:t>
+      </w:r>
+      <w:proofErr w:type="spellStart"/>
+      <w:r>
+        <w:t>hda</w:t>
+      </w:r>
+      <w:proofErr w:type="spellEnd"/>
+      <w:r>
+        <w:t xml:space="preserve"> .\</w:t>
+      </w:r>
+      <w:proofErr w:type="spellStart"/>
+      <w:r>
+        <w:t>ubuntu.img</w:t>
+      </w:r>
+      <w:proofErr w:type="spellEnd"/>
+      <w:r>
+        <w:t xml:space="preserve"> -boot d -</w:t>
+      </w:r>
+      <w:proofErr w:type="spellStart"/>
+      <w:r>
+        <w:t>cdrom</w:t>
+      </w:r>
+      <w:proofErr w:type="spellEnd"/>
+      <w:r>
+        <w:t xml:space="preserve"> .\ubuntu-16.04.7-server-amd64.iso -m 2046 -boot strict=on</w:t>
       </w:r>
     </w:p>
     <w:p>
@@ -272,8 +299,29 @@
           <w:numId w:val="2"/>
         </w:numPr>
       </w:pPr>
-      <w:r>
-        <w:t>e.x. qemu-system-x86_64.exe -hda .\ubuntu.img -boot d -m 2046 -boot strict=on</w:t>
+      <w:proofErr w:type="spellStart"/>
+      <w:r>
+        <w:t>e.x</w:t>
+      </w:r>
+      <w:proofErr w:type="spellEnd"/>
+      <w:r>
+        <w:t>. qemu-system-x86_64.exe -</w:t>
+      </w:r>
+      <w:proofErr w:type="spellStart"/>
+      <w:r>
+        <w:t>hda</w:t>
+      </w:r>
+      <w:proofErr w:type="spellEnd"/>
+      <w:r>
+        <w:t xml:space="preserve"> .\</w:t>
+      </w:r>
+      <w:proofErr w:type="spellStart"/>
+      <w:r>
+        <w:t>ubuntu.img</w:t>
+      </w:r>
+      <w:proofErr w:type="spellEnd"/>
+      <w:r>
+        <w:t xml:space="preserve"> -boot d -m 2046 -boot strict=on</w:t>
       </w:r>
     </w:p>
     <w:p>
@@ -334,8 +382,13 @@
         </w:numPr>
       </w:pPr>
       <w:r>
-        <w:t>-smp</w:t>
-      </w:r>
+        <w:t>-</w:t>
+      </w:r>
+      <w:proofErr w:type="spellStart"/>
+      <w:r>
+        <w:t>smp</w:t>
+      </w:r>
+      <w:proofErr w:type="spellEnd"/>
     </w:p>
     <w:p>
       <w:pPr>
@@ -346,7 +399,15 @@
         </w:numPr>
       </w:pPr>
       <w:r>
-        <w:t>Changes the cpu configuration</w:t>
+        <w:t xml:space="preserve">Changes the </w:t>
+      </w:r>
+      <w:proofErr w:type="spellStart"/>
+      <w:r>
+        <w:t>cpu</w:t>
+      </w:r>
+      <w:proofErr w:type="spellEnd"/>
+      <w:r>
+        <w:t xml:space="preserve"> configuration</w:t>
       </w:r>
     </w:p>
     <w:p>
@@ -395,7 +456,23 @@
         </w:numPr>
       </w:pPr>
       <w:r>
-        <w:t>qemu-system-x86_64.exe -hda .\ubuntu.img -boot d -m 2G -boot strict=on</w:t>
+        <w:t>qemu-system-x86_64.exe -</w:t>
+      </w:r>
+      <w:proofErr w:type="spellStart"/>
+      <w:r>
+        <w:t>hda</w:t>
+      </w:r>
+      <w:proofErr w:type="spellEnd"/>
+      <w:r>
+        <w:t xml:space="preserve"> .\</w:t>
+      </w:r>
+      <w:proofErr w:type="spellStart"/>
+      <w:r>
+        <w:t>ubuntu.img</w:t>
+      </w:r>
+      <w:proofErr w:type="spellEnd"/>
+      <w:r>
+        <w:t xml:space="preserve"> -boot d -m 2G -boot strict=on</w:t>
       </w:r>
     </w:p>
     <w:p>
@@ -407,7 +484,47 @@
         </w:numPr>
       </w:pPr>
       <w:r>
-        <w:t>qemu-system-x86_64.exe -hda .\ubuntu.img -boot d -m 2G -smp 2,sockets=2,maxcpus=2 --accel tcg,thread=single -boot strict=on</w:t>
+        <w:t>qemu-system-x86_64.exe -</w:t>
+      </w:r>
+      <w:proofErr w:type="spellStart"/>
+      <w:r>
+        <w:t>hda</w:t>
+      </w:r>
+      <w:proofErr w:type="spellEnd"/>
+      <w:r>
+        <w:t xml:space="preserve"> .\</w:t>
+      </w:r>
+      <w:proofErr w:type="spellStart"/>
+      <w:r>
+        <w:t>ubuntu.img</w:t>
+      </w:r>
+      <w:proofErr w:type="spellEnd"/>
+      <w:r>
+        <w:t xml:space="preserve"> -boot d -m 2G -</w:t>
+      </w:r>
+      <w:proofErr w:type="spellStart"/>
+      <w:r>
+        <w:t>smp</w:t>
+      </w:r>
+      <w:proofErr w:type="spellEnd"/>
+      <w:r>
+        <w:t xml:space="preserve"> </w:t>
+      </w:r>
+      <w:proofErr w:type="gramStart"/>
+      <w:r>
+        <w:t>2,sockets</w:t>
+      </w:r>
+      <w:proofErr w:type="gramEnd"/>
+      <w:r>
+        <w:t xml:space="preserve">=2,maxcpus=2 --accel </w:t>
+      </w:r>
+      <w:proofErr w:type="spellStart"/>
+      <w:r>
+        <w:t>tcg,thread</w:t>
+      </w:r>
+      <w:proofErr w:type="spellEnd"/>
+      <w:r>
+        <w:t>=single -boot strict=on</w:t>
       </w:r>
     </w:p>
     <w:p>
@@ -419,7 +536,47 @@
         </w:numPr>
       </w:pPr>
       <w:r>
-        <w:t>qemu-system-x86_64.exe -hda .\ubuntu.img -boot d -m 4G -smp 4,sockets=4,maxcpus=4 --accel tcg,thread=single -boot strict=on</w:t>
+        <w:t>qemu-system-x86_64.exe -</w:t>
+      </w:r>
+      <w:proofErr w:type="spellStart"/>
+      <w:r>
+        <w:t>hda</w:t>
+      </w:r>
+      <w:proofErr w:type="spellEnd"/>
+      <w:r>
+        <w:t xml:space="preserve"> .\</w:t>
+      </w:r>
+      <w:proofErr w:type="spellStart"/>
+      <w:r>
+        <w:t>ubuntu.img</w:t>
+      </w:r>
+      <w:proofErr w:type="spellEnd"/>
+      <w:r>
+        <w:t xml:space="preserve"> -boot d -m 4G -</w:t>
+      </w:r>
+      <w:proofErr w:type="spellStart"/>
+      <w:r>
+        <w:t>smp</w:t>
+      </w:r>
+      <w:proofErr w:type="spellEnd"/>
+      <w:r>
+        <w:t xml:space="preserve"> </w:t>
+      </w:r>
+      <w:proofErr w:type="gramStart"/>
+      <w:r>
+        <w:t>4,sockets</w:t>
+      </w:r>
+      <w:proofErr w:type="gramEnd"/>
+      <w:r>
+        <w:t xml:space="preserve">=4,maxcpus=4 --accel </w:t>
+      </w:r>
+      <w:proofErr w:type="spellStart"/>
+      <w:r>
+        <w:t>tcg,thread</w:t>
+      </w:r>
+      <w:proofErr w:type="spellEnd"/>
+      <w:r>
+        <w:t>=single -boot strict=on</w:t>
       </w:r>
     </w:p>
     <w:p/>
@@ -430,6 +587,9 @@
     </w:p>
     <w:p>
       <w:r>
+        <w:rPr>
+          <w:noProof/>
+        </w:rPr>
         <w:drawing>
           <wp:inline distT="0" distB="0" distL="0" distR="0" wp14:anchorId="12C89715" wp14:editId="5BDC6CE8">
             <wp:extent cx="5591175" cy="4619625"/>
@@ -476,6 +636,9 @@
     </w:p>
     <w:p>
       <w:r>
+        <w:rPr>
+          <w:noProof/>
+        </w:rPr>
         <w:lastRenderedPageBreak/>
         <w:drawing>
           <wp:inline distT="0" distB="0" distL="0" distR="0" wp14:anchorId="4D2FF502" wp14:editId="4ADDA29D">
@@ -534,10 +697,7 @@
     </w:p>
     <w:p>
       <w:r>
-        <w:t xml:space="preserve">Docker </w:t>
-      </w:r>
-      <w:r>
-        <w:t>requires the following steps to run a VM:</w:t>
+        <w:t>Docker requires the following steps to run a VM:</w:t>
       </w:r>
     </w:p>
     <w:p>
@@ -584,11 +744,24 @@
           <w:numId w:val="4"/>
         </w:numPr>
       </w:pPr>
-      <w:r>
-        <w:t xml:space="preserve">e.x. </w:t>
-      </w:r>
-      <w:r>
-        <w:t>docker run -itd [IMAGE] bash</w:t>
+      <w:proofErr w:type="spellStart"/>
+      <w:r>
+        <w:t>e.x</w:t>
+      </w:r>
+      <w:proofErr w:type="spellEnd"/>
+      <w:r>
+        <w:t xml:space="preserve">. </w:t>
+      </w:r>
+      <w:r>
+        <w:t>docker run -</w:t>
+      </w:r>
+      <w:proofErr w:type="spellStart"/>
+      <w:r>
+        <w:t>itd</w:t>
+      </w:r>
+      <w:proofErr w:type="spellEnd"/>
+      <w:r>
+        <w:t xml:space="preserve"> [IMAGE] bash</w:t>
       </w:r>
     </w:p>
     <w:p>
@@ -640,10 +813,7 @@
         </w:numPr>
       </w:pPr>
       <w:r>
-        <w:t>-</w:t>
-      </w:r>
-      <w:r>
-        <w:t>-memory</w:t>
+        <w:t>--memory</w:t>
       </w:r>
     </w:p>
     <w:p>
@@ -668,11 +838,13 @@
       </w:pPr>
       <w:r>
         <w:lastRenderedPageBreak/>
-        <w:t>-</w:t>
-      </w:r>
-      <w:r>
-        <w:t>-cpus</w:t>
-      </w:r>
+        <w:t>--</w:t>
+      </w:r>
+      <w:proofErr w:type="spellStart"/>
+      <w:r>
+        <w:t>cpus</w:t>
+      </w:r>
+      <w:proofErr w:type="spellEnd"/>
     </w:p>
     <w:p>
       <w:pPr>
@@ -683,7 +855,15 @@
         </w:numPr>
       </w:pPr>
       <w:r>
-        <w:t>Changes the cpu configuration</w:t>
+        <w:t xml:space="preserve">Changes the </w:t>
+      </w:r>
+      <w:proofErr w:type="spellStart"/>
+      <w:r>
+        <w:t>cpu</w:t>
+      </w:r>
+      <w:proofErr w:type="spellEnd"/>
+      <w:r>
+        <w:t xml:space="preserve"> configuration</w:t>
       </w:r>
     </w:p>
     <w:p>
@@ -707,7 +887,62 @@
         </w:numPr>
       </w:pPr>
       <w:r>
-        <w:t>docker run --name sysbench --memory="2g" --cpus 1.0 --privileged -itd csminpp/ubuntu-sysbench bash</w:t>
+        <w:t xml:space="preserve">docker run --name </w:t>
+      </w:r>
+      <w:proofErr w:type="spellStart"/>
+      <w:r>
+        <w:t>sysbench</w:t>
+      </w:r>
+      <w:proofErr w:type="spellEnd"/>
+      <w:r>
+        <w:t xml:space="preserve"> --memory="2</w:t>
+      </w:r>
+      <w:r>
+        <w:t>G</w:t>
+      </w:r>
+      <w:r>
+        <w:t>" --</w:t>
+      </w:r>
+      <w:proofErr w:type="spellStart"/>
+      <w:r>
+        <w:t>cpus</w:t>
+      </w:r>
+      <w:proofErr w:type="spellEnd"/>
+      <w:r>
+        <w:t>=”</w:t>
+      </w:r>
+      <w:r>
+        <w:t>1.0</w:t>
+      </w:r>
+      <w:r>
+        <w:t>”</w:t>
+      </w:r>
+      <w:r>
+        <w:t xml:space="preserve"> --privileged -</w:t>
+      </w:r>
+      <w:proofErr w:type="spellStart"/>
+      <w:r>
+        <w:t>itd</w:t>
+      </w:r>
+      <w:proofErr w:type="spellEnd"/>
+      <w:r>
+        <w:t xml:space="preserve"> </w:t>
+      </w:r>
+      <w:proofErr w:type="spellStart"/>
+      <w:r>
+        <w:t>csminpp</w:t>
+      </w:r>
+      <w:proofErr w:type="spellEnd"/>
+      <w:r>
+        <w:t>/ubuntu-</w:t>
+      </w:r>
+      <w:proofErr w:type="spellStart"/>
+      <w:r>
+        <w:t>sysbench</w:t>
+      </w:r>
+      <w:proofErr w:type="spellEnd"/>
+      <w:r>
+        <w:t xml:space="preserve"> bash</w:t>
       </w:r>
     </w:p>
     <w:p>
@@ -719,7 +954,62 @@
         </w:numPr>
       </w:pPr>
       <w:r>
-        <w:t>docker run --name sysbench --memory="2g" --cpus 2.0 --privileged -itd csminpp/ubuntu-sysbench bash</w:t>
+        <w:t xml:space="preserve">docker run --name </w:t>
+      </w:r>
+      <w:proofErr w:type="spellStart"/>
+      <w:r>
+        <w:t>sysbench</w:t>
+      </w:r>
+      <w:proofErr w:type="spellEnd"/>
+      <w:r>
+        <w:t xml:space="preserve"> --memory="2</w:t>
+      </w:r>
+      <w:r>
+        <w:t>G</w:t>
+      </w:r>
+      <w:r>
+        <w:t>" --</w:t>
+      </w:r>
+      <w:proofErr w:type="spellStart"/>
+      <w:r>
+        <w:t>cpus</w:t>
+      </w:r>
+      <w:proofErr w:type="spellEnd"/>
+      <w:r>
+        <w:t>=”</w:t>
+      </w:r>
+      <w:r>
+        <w:t>2.0</w:t>
+      </w:r>
+      <w:r>
+        <w:t>”</w:t>
+      </w:r>
+      <w:r>
+        <w:t xml:space="preserve"> --privileged -</w:t>
+      </w:r>
+      <w:proofErr w:type="spellStart"/>
+      <w:r>
+        <w:t>itd</w:t>
+      </w:r>
+      <w:proofErr w:type="spellEnd"/>
+      <w:r>
+        <w:t xml:space="preserve"> </w:t>
+      </w:r>
+      <w:proofErr w:type="spellStart"/>
+      <w:r>
+        <w:t>csminpp</w:t>
+      </w:r>
+      <w:proofErr w:type="spellEnd"/>
+      <w:r>
+        <w:t>/ubuntu-</w:t>
+      </w:r>
+      <w:proofErr w:type="spellStart"/>
+      <w:r>
+        <w:t>sysbench</w:t>
+      </w:r>
+      <w:proofErr w:type="spellEnd"/>
+      <w:r>
+        <w:t xml:space="preserve"> bash</w:t>
       </w:r>
     </w:p>
     <w:p>
@@ -731,23 +1021,78 @@
         </w:numPr>
       </w:pPr>
       <w:r>
-        <w:t>docker run --name sysbench --memory="4g" --cpus 4.0 --privileged -itd csminpp/ubuntu-sysbench bash</w:t>
+        <w:t xml:space="preserve">docker run --name </w:t>
+      </w:r>
+      <w:proofErr w:type="spellStart"/>
+      <w:r>
+        <w:t>sysbench</w:t>
+      </w:r>
+      <w:proofErr w:type="spellEnd"/>
+      <w:r>
+        <w:t xml:space="preserve"> --memory="4</w:t>
+      </w:r>
+      <w:r>
+        <w:t>G</w:t>
+      </w:r>
+      <w:r>
+        <w:t xml:space="preserve">" </w:t>
+      </w:r>
+      <w:r>
+        <w:t>–</w:t>
+      </w:r>
+      <w:proofErr w:type="spellStart"/>
+      <w:r>
+        <w:t>cpus</w:t>
+      </w:r>
+      <w:proofErr w:type="spellEnd"/>
+      <w:r>
+        <w:t>=”</w:t>
+      </w:r>
+      <w:r>
+        <w:t>4.0</w:t>
+      </w:r>
+      <w:r>
+        <w:t>"</w:t>
+      </w:r>
+      <w:r>
+        <w:t xml:space="preserve"> --privileged -</w:t>
+      </w:r>
+      <w:proofErr w:type="spellStart"/>
+      <w:r>
+        <w:t>itd</w:t>
+      </w:r>
+      <w:proofErr w:type="spellEnd"/>
+      <w:r>
+        <w:t xml:space="preserve"> </w:t>
+      </w:r>
+      <w:proofErr w:type="spellStart"/>
+      <w:r>
+        <w:t>csminpp</w:t>
+      </w:r>
+      <w:proofErr w:type="spellEnd"/>
+      <w:r>
+        <w:t>/ubuntu-</w:t>
+      </w:r>
+      <w:proofErr w:type="spellStart"/>
+      <w:r>
+        <w:t>sysbench</w:t>
+      </w:r>
+      <w:proofErr w:type="spellEnd"/>
+      <w:r>
+        <w:t xml:space="preserve"> bash</w:t>
       </w:r>
     </w:p>
     <w:p/>
     <w:p>
       <w:r>
-        <w:t xml:space="preserve">Screenshots of </w:t>
-      </w:r>
-      <w:r>
-        <w:t>Docker Container</w:t>
-      </w:r>
-      <w:r>
-        <w:t>:</w:t>
-      </w:r>
-    </w:p>
-    <w:p>
-      <w:r>
+        <w:t>Screenshots of Docker Container:</w:t>
+      </w:r>
+    </w:p>
+    <w:p>
+      <w:r>
+        <w:rPr>
+          <w:noProof/>
+        </w:rPr>
         <w:drawing>
           <wp:inline distT="0" distB="0" distL="0" distR="0" wp14:anchorId="5A012E4B" wp14:editId="6BDF4875">
             <wp:extent cx="5962650" cy="2746259"/>
@@ -788,6 +1133,9 @@
     <w:p/>
     <w:p>
       <w:r>
+        <w:rPr>
+          <w:noProof/>
+        </w:rPr>
         <w:lastRenderedPageBreak/>
         <w:drawing>
           <wp:inline distT="0" distB="0" distL="0" distR="0" wp14:anchorId="28928553" wp14:editId="6E34320E">
@@ -835,6 +1183,9 @@
     </w:p>
     <w:p>
       <w:r>
+        <w:rPr>
+          <w:noProof/>
+        </w:rPr>
         <w:drawing>
           <wp:inline distT="0" distB="0" distL="0" distR="0" wp14:anchorId="3EDD2CA1" wp14:editId="2F2125C5">
             <wp:extent cx="5271715" cy="4290667"/>
@@ -928,20 +1279,30 @@
           <w:szCs w:val="28"/>
           <w:u w:val="single"/>
         </w:rPr>
-        <w:t>/Measurments</w:t>
-      </w:r>
+        <w:t>/</w:t>
+      </w:r>
+      <w:proofErr w:type="spellStart"/>
       <w:r>
         <w:rPr>
           <w:sz w:val="28"/>
           <w:szCs w:val="28"/>
           <w:u w:val="single"/>
         </w:rPr>
+        <w:t>Measurments</w:t>
+      </w:r>
+      <w:proofErr w:type="spellEnd"/>
+      <w:r>
+        <w:rPr>
+          <w:sz w:val="28"/>
+          <w:szCs w:val="28"/>
+          <w:u w:val="single"/>
+        </w:rPr>
         <w:t>:</w:t>
       </w:r>
     </w:p>
     <w:p>
       <w:r>
-        <w:t>The script (pasted later in this document) filtered and feed the data of each config into a .txt file from which I moved the data to excel. Here are the tables:</w:t>
+        <w:t>The script (pasted later in this document) filtered and fed the data of each config into a .txt file from which I moved the data to excel. Here are the tables:</w:t>
       </w:r>
     </w:p>
     <w:tbl>
@@ -4285,13 +4646,23 @@
                 <w:szCs w:val="22"/>
               </w:rPr>
             </w:pPr>
-            <w:r>
-              <w:rPr>
-                <w:rFonts w:ascii="Calibri" w:eastAsia="Times New Roman" w:hAnsi="Calibri" w:cs="Calibri"/>
-                <w:sz w:val="22"/>
-                <w:szCs w:val="22"/>
-              </w:rPr>
-              <w:t>FileIO 2G Run 1</w:t>
+            <w:proofErr w:type="spellStart"/>
+            <w:r>
+              <w:rPr>
+                <w:rFonts w:ascii="Calibri" w:eastAsia="Times New Roman" w:hAnsi="Calibri" w:cs="Calibri"/>
+                <w:sz w:val="22"/>
+                <w:szCs w:val="22"/>
+              </w:rPr>
+              <w:t>FileIO</w:t>
+            </w:r>
+            <w:proofErr w:type="spellEnd"/>
+            <w:r>
+              <w:rPr>
+                <w:rFonts w:ascii="Calibri" w:eastAsia="Times New Roman" w:hAnsi="Calibri" w:cs="Calibri"/>
+                <w:sz w:val="22"/>
+                <w:szCs w:val="22"/>
+              </w:rPr>
+              <w:t xml:space="preserve"> 2G Run 1</w:t>
             </w:r>
           </w:p>
         </w:tc>
@@ -4459,13 +4830,23 @@
                 <w:szCs w:val="22"/>
               </w:rPr>
             </w:pPr>
-            <w:r>
-              <w:rPr>
-                <w:rFonts w:ascii="Calibri" w:eastAsia="Times New Roman" w:hAnsi="Calibri" w:cs="Calibri"/>
-                <w:sz w:val="22"/>
-                <w:szCs w:val="22"/>
-              </w:rPr>
-              <w:t>FileIO 2G Run 2</w:t>
+            <w:proofErr w:type="spellStart"/>
+            <w:r>
+              <w:rPr>
+                <w:rFonts w:ascii="Calibri" w:eastAsia="Times New Roman" w:hAnsi="Calibri" w:cs="Calibri"/>
+                <w:sz w:val="22"/>
+                <w:szCs w:val="22"/>
+              </w:rPr>
+              <w:t>FileIO</w:t>
+            </w:r>
+            <w:proofErr w:type="spellEnd"/>
+            <w:r>
+              <w:rPr>
+                <w:rFonts w:ascii="Calibri" w:eastAsia="Times New Roman" w:hAnsi="Calibri" w:cs="Calibri"/>
+                <w:sz w:val="22"/>
+                <w:szCs w:val="22"/>
+              </w:rPr>
+              <w:t xml:space="preserve"> 2G Run 2</w:t>
             </w:r>
           </w:p>
         </w:tc>
@@ -4633,13 +5014,23 @@
                 <w:szCs w:val="22"/>
               </w:rPr>
             </w:pPr>
-            <w:r>
-              <w:rPr>
-                <w:rFonts w:ascii="Calibri" w:eastAsia="Times New Roman" w:hAnsi="Calibri" w:cs="Calibri"/>
-                <w:sz w:val="22"/>
-                <w:szCs w:val="22"/>
-              </w:rPr>
-              <w:t>FileIO 2G Run 3</w:t>
+            <w:proofErr w:type="spellStart"/>
+            <w:r>
+              <w:rPr>
+                <w:rFonts w:ascii="Calibri" w:eastAsia="Times New Roman" w:hAnsi="Calibri" w:cs="Calibri"/>
+                <w:sz w:val="22"/>
+                <w:szCs w:val="22"/>
+              </w:rPr>
+              <w:t>FileIO</w:t>
+            </w:r>
+            <w:proofErr w:type="spellEnd"/>
+            <w:r>
+              <w:rPr>
+                <w:rFonts w:ascii="Calibri" w:eastAsia="Times New Roman" w:hAnsi="Calibri" w:cs="Calibri"/>
+                <w:sz w:val="22"/>
+                <w:szCs w:val="22"/>
+              </w:rPr>
+              <w:t xml:space="preserve"> 2G Run 3</w:t>
             </w:r>
           </w:p>
         </w:tc>
@@ -4807,13 +5198,23 @@
                 <w:szCs w:val="22"/>
               </w:rPr>
             </w:pPr>
-            <w:r>
-              <w:rPr>
-                <w:rFonts w:ascii="Calibri" w:eastAsia="Times New Roman" w:hAnsi="Calibri" w:cs="Calibri"/>
-                <w:sz w:val="22"/>
-                <w:szCs w:val="22"/>
-              </w:rPr>
-              <w:t>FileIO 2G Run 4</w:t>
+            <w:proofErr w:type="spellStart"/>
+            <w:r>
+              <w:rPr>
+                <w:rFonts w:ascii="Calibri" w:eastAsia="Times New Roman" w:hAnsi="Calibri" w:cs="Calibri"/>
+                <w:sz w:val="22"/>
+                <w:szCs w:val="22"/>
+              </w:rPr>
+              <w:t>FileIO</w:t>
+            </w:r>
+            <w:proofErr w:type="spellEnd"/>
+            <w:r>
+              <w:rPr>
+                <w:rFonts w:ascii="Calibri" w:eastAsia="Times New Roman" w:hAnsi="Calibri" w:cs="Calibri"/>
+                <w:sz w:val="22"/>
+                <w:szCs w:val="22"/>
+              </w:rPr>
+              <w:t xml:space="preserve"> 2G Run 4</w:t>
             </w:r>
           </w:p>
         </w:tc>
@@ -4981,13 +5382,23 @@
                 <w:szCs w:val="22"/>
               </w:rPr>
             </w:pPr>
-            <w:r>
-              <w:rPr>
-                <w:rFonts w:ascii="Calibri" w:eastAsia="Times New Roman" w:hAnsi="Calibri" w:cs="Calibri"/>
-                <w:sz w:val="22"/>
-                <w:szCs w:val="22"/>
-              </w:rPr>
-              <w:t>FileIO 2G Run 5</w:t>
+            <w:proofErr w:type="spellStart"/>
+            <w:r>
+              <w:rPr>
+                <w:rFonts w:ascii="Calibri" w:eastAsia="Times New Roman" w:hAnsi="Calibri" w:cs="Calibri"/>
+                <w:sz w:val="22"/>
+                <w:szCs w:val="22"/>
+              </w:rPr>
+              <w:t>FileIO</w:t>
+            </w:r>
+            <w:proofErr w:type="spellEnd"/>
+            <w:r>
+              <w:rPr>
+                <w:rFonts w:ascii="Calibri" w:eastAsia="Times New Roman" w:hAnsi="Calibri" w:cs="Calibri"/>
+                <w:sz w:val="22"/>
+                <w:szCs w:val="22"/>
+              </w:rPr>
+              <w:t xml:space="preserve"> 2G Run 5</w:t>
             </w:r>
           </w:p>
         </w:tc>
@@ -5155,13 +5566,23 @@
                 <w:szCs w:val="22"/>
               </w:rPr>
             </w:pPr>
-            <w:r>
-              <w:rPr>
-                <w:rFonts w:ascii="Calibri" w:eastAsia="Times New Roman" w:hAnsi="Calibri" w:cs="Calibri"/>
-                <w:sz w:val="22"/>
-                <w:szCs w:val="22"/>
-              </w:rPr>
-              <w:t>FileIO 2G Avg</w:t>
+            <w:proofErr w:type="spellStart"/>
+            <w:r>
+              <w:rPr>
+                <w:rFonts w:ascii="Calibri" w:eastAsia="Times New Roman" w:hAnsi="Calibri" w:cs="Calibri"/>
+                <w:sz w:val="22"/>
+                <w:szCs w:val="22"/>
+              </w:rPr>
+              <w:t>FileIO</w:t>
+            </w:r>
+            <w:proofErr w:type="spellEnd"/>
+            <w:r>
+              <w:rPr>
+                <w:rFonts w:ascii="Calibri" w:eastAsia="Times New Roman" w:hAnsi="Calibri" w:cs="Calibri"/>
+                <w:sz w:val="22"/>
+                <w:szCs w:val="22"/>
+              </w:rPr>
+              <w:t xml:space="preserve"> 2G Avg</w:t>
             </w:r>
           </w:p>
         </w:tc>
@@ -5329,13 +5750,23 @@
                 <w:szCs w:val="22"/>
               </w:rPr>
             </w:pPr>
-            <w:r>
-              <w:rPr>
-                <w:rFonts w:ascii="Calibri" w:eastAsia="Times New Roman" w:hAnsi="Calibri" w:cs="Calibri"/>
-                <w:sz w:val="22"/>
-                <w:szCs w:val="22"/>
-              </w:rPr>
-              <w:t>FileIO 4G Run 1</w:t>
+            <w:proofErr w:type="spellStart"/>
+            <w:r>
+              <w:rPr>
+                <w:rFonts w:ascii="Calibri" w:eastAsia="Times New Roman" w:hAnsi="Calibri" w:cs="Calibri"/>
+                <w:sz w:val="22"/>
+                <w:szCs w:val="22"/>
+              </w:rPr>
+              <w:t>FileIO</w:t>
+            </w:r>
+            <w:proofErr w:type="spellEnd"/>
+            <w:r>
+              <w:rPr>
+                <w:rFonts w:ascii="Calibri" w:eastAsia="Times New Roman" w:hAnsi="Calibri" w:cs="Calibri"/>
+                <w:sz w:val="22"/>
+                <w:szCs w:val="22"/>
+              </w:rPr>
+              <w:t xml:space="preserve"> 4G Run 1</w:t>
             </w:r>
           </w:p>
         </w:tc>
@@ -5503,13 +5934,23 @@
                 <w:szCs w:val="22"/>
               </w:rPr>
             </w:pPr>
-            <w:r>
-              <w:rPr>
-                <w:rFonts w:ascii="Calibri" w:eastAsia="Times New Roman" w:hAnsi="Calibri" w:cs="Calibri"/>
-                <w:sz w:val="22"/>
-                <w:szCs w:val="22"/>
-              </w:rPr>
-              <w:t>FileIO 4G Run 2</w:t>
+            <w:proofErr w:type="spellStart"/>
+            <w:r>
+              <w:rPr>
+                <w:rFonts w:ascii="Calibri" w:eastAsia="Times New Roman" w:hAnsi="Calibri" w:cs="Calibri"/>
+                <w:sz w:val="22"/>
+                <w:szCs w:val="22"/>
+              </w:rPr>
+              <w:t>FileIO</w:t>
+            </w:r>
+            <w:proofErr w:type="spellEnd"/>
+            <w:r>
+              <w:rPr>
+                <w:rFonts w:ascii="Calibri" w:eastAsia="Times New Roman" w:hAnsi="Calibri" w:cs="Calibri"/>
+                <w:sz w:val="22"/>
+                <w:szCs w:val="22"/>
+              </w:rPr>
+              <w:t xml:space="preserve"> 4G Run 2</w:t>
             </w:r>
           </w:p>
         </w:tc>
@@ -5677,13 +6118,23 @@
                 <w:szCs w:val="22"/>
               </w:rPr>
             </w:pPr>
-            <w:r>
-              <w:rPr>
-                <w:rFonts w:ascii="Calibri" w:eastAsia="Times New Roman" w:hAnsi="Calibri" w:cs="Calibri"/>
-                <w:sz w:val="22"/>
-                <w:szCs w:val="22"/>
-              </w:rPr>
-              <w:t>FileIO 4G Run 3</w:t>
+            <w:proofErr w:type="spellStart"/>
+            <w:r>
+              <w:rPr>
+                <w:rFonts w:ascii="Calibri" w:eastAsia="Times New Roman" w:hAnsi="Calibri" w:cs="Calibri"/>
+                <w:sz w:val="22"/>
+                <w:szCs w:val="22"/>
+              </w:rPr>
+              <w:t>FileIO</w:t>
+            </w:r>
+            <w:proofErr w:type="spellEnd"/>
+            <w:r>
+              <w:rPr>
+                <w:rFonts w:ascii="Calibri" w:eastAsia="Times New Roman" w:hAnsi="Calibri" w:cs="Calibri"/>
+                <w:sz w:val="22"/>
+                <w:szCs w:val="22"/>
+              </w:rPr>
+              <w:t xml:space="preserve"> 4G Run 3</w:t>
             </w:r>
           </w:p>
         </w:tc>
@@ -5851,13 +6302,23 @@
                 <w:szCs w:val="22"/>
               </w:rPr>
             </w:pPr>
-            <w:r>
-              <w:rPr>
-                <w:rFonts w:ascii="Calibri" w:eastAsia="Times New Roman" w:hAnsi="Calibri" w:cs="Calibri"/>
-                <w:sz w:val="22"/>
-                <w:szCs w:val="22"/>
-              </w:rPr>
-              <w:t>FileIO 4G Run 4</w:t>
+            <w:proofErr w:type="spellStart"/>
+            <w:r>
+              <w:rPr>
+                <w:rFonts w:ascii="Calibri" w:eastAsia="Times New Roman" w:hAnsi="Calibri" w:cs="Calibri"/>
+                <w:sz w:val="22"/>
+                <w:szCs w:val="22"/>
+              </w:rPr>
+              <w:t>FileIO</w:t>
+            </w:r>
+            <w:proofErr w:type="spellEnd"/>
+            <w:r>
+              <w:rPr>
+                <w:rFonts w:ascii="Calibri" w:eastAsia="Times New Roman" w:hAnsi="Calibri" w:cs="Calibri"/>
+                <w:sz w:val="22"/>
+                <w:szCs w:val="22"/>
+              </w:rPr>
+              <w:t xml:space="preserve"> 4G Run 4</w:t>
             </w:r>
           </w:p>
         </w:tc>
@@ -6025,13 +6486,23 @@
                 <w:szCs w:val="22"/>
               </w:rPr>
             </w:pPr>
-            <w:r>
-              <w:rPr>
-                <w:rFonts w:ascii="Calibri" w:eastAsia="Times New Roman" w:hAnsi="Calibri" w:cs="Calibri"/>
-                <w:sz w:val="22"/>
-                <w:szCs w:val="22"/>
-              </w:rPr>
-              <w:t>FileIO 4G Run 5</w:t>
+            <w:proofErr w:type="spellStart"/>
+            <w:r>
+              <w:rPr>
+                <w:rFonts w:ascii="Calibri" w:eastAsia="Times New Roman" w:hAnsi="Calibri" w:cs="Calibri"/>
+                <w:sz w:val="22"/>
+                <w:szCs w:val="22"/>
+              </w:rPr>
+              <w:t>FileIO</w:t>
+            </w:r>
+            <w:proofErr w:type="spellEnd"/>
+            <w:r>
+              <w:rPr>
+                <w:rFonts w:ascii="Calibri" w:eastAsia="Times New Roman" w:hAnsi="Calibri" w:cs="Calibri"/>
+                <w:sz w:val="22"/>
+                <w:szCs w:val="22"/>
+              </w:rPr>
+              <w:t xml:space="preserve"> 4G Run 5</w:t>
             </w:r>
           </w:p>
         </w:tc>
@@ -6199,13 +6670,23 @@
                 <w:szCs w:val="22"/>
               </w:rPr>
             </w:pPr>
-            <w:r>
-              <w:rPr>
-                <w:rFonts w:ascii="Calibri" w:eastAsia="Times New Roman" w:hAnsi="Calibri" w:cs="Calibri"/>
-                <w:sz w:val="22"/>
-                <w:szCs w:val="22"/>
-              </w:rPr>
-              <w:t>FileIO 4G Avg</w:t>
+            <w:proofErr w:type="spellStart"/>
+            <w:r>
+              <w:rPr>
+                <w:rFonts w:ascii="Calibri" w:eastAsia="Times New Roman" w:hAnsi="Calibri" w:cs="Calibri"/>
+                <w:sz w:val="22"/>
+                <w:szCs w:val="22"/>
+              </w:rPr>
+              <w:t>FileIO</w:t>
+            </w:r>
+            <w:proofErr w:type="spellEnd"/>
+            <w:r>
+              <w:rPr>
+                <w:rFonts w:ascii="Calibri" w:eastAsia="Times New Roman" w:hAnsi="Calibri" w:cs="Calibri"/>
+                <w:sz w:val="22"/>
+                <w:szCs w:val="22"/>
+              </w:rPr>
+              <w:t xml:space="preserve"> 4G Avg</w:t>
             </w:r>
           </w:p>
         </w:tc>
@@ -6402,16 +6883,7 @@
     </w:p>
     <w:p>
       <w:r>
-        <w:t>A</w:t>
-      </w:r>
-      <w:r>
-        <w:t>verages</w:t>
-      </w:r>
-      <w:r>
-        <w:t xml:space="preserve"> of all the runs</w:t>
-      </w:r>
-      <w:r>
-        <w:t>:</w:t>
+        <w:t>Averages of all the runs:</w:t>
       </w:r>
     </w:p>
     <w:tbl>
@@ -7145,13 +7617,23 @@
                 <w:szCs w:val="22"/>
               </w:rPr>
             </w:pPr>
-            <w:r>
-              <w:rPr>
-                <w:rFonts w:ascii="Calibri" w:eastAsia="Times New Roman" w:hAnsi="Calibri" w:cs="Calibri"/>
-                <w:sz w:val="22"/>
-                <w:szCs w:val="22"/>
-              </w:rPr>
-              <w:t>FileIO 2G Avg</w:t>
+            <w:proofErr w:type="spellStart"/>
+            <w:r>
+              <w:rPr>
+                <w:rFonts w:ascii="Calibri" w:eastAsia="Times New Roman" w:hAnsi="Calibri" w:cs="Calibri"/>
+                <w:sz w:val="22"/>
+                <w:szCs w:val="22"/>
+              </w:rPr>
+              <w:t>FileIO</w:t>
+            </w:r>
+            <w:proofErr w:type="spellEnd"/>
+            <w:r>
+              <w:rPr>
+                <w:rFonts w:ascii="Calibri" w:eastAsia="Times New Roman" w:hAnsi="Calibri" w:cs="Calibri"/>
+                <w:sz w:val="22"/>
+                <w:szCs w:val="22"/>
+              </w:rPr>
+              <w:t xml:space="preserve"> 2G Avg</w:t>
             </w:r>
           </w:p>
         </w:tc>
@@ -7319,13 +7801,23 @@
                 <w:szCs w:val="22"/>
               </w:rPr>
             </w:pPr>
-            <w:r>
-              <w:rPr>
-                <w:rFonts w:ascii="Calibri" w:eastAsia="Times New Roman" w:hAnsi="Calibri" w:cs="Calibri"/>
-                <w:sz w:val="22"/>
-                <w:szCs w:val="22"/>
-              </w:rPr>
-              <w:t>FileIO 4G Avg</w:t>
+            <w:proofErr w:type="spellStart"/>
+            <w:r>
+              <w:rPr>
+                <w:rFonts w:ascii="Calibri" w:eastAsia="Times New Roman" w:hAnsi="Calibri" w:cs="Calibri"/>
+                <w:sz w:val="22"/>
+                <w:szCs w:val="22"/>
+              </w:rPr>
+              <w:t>FileIO</w:t>
+            </w:r>
+            <w:proofErr w:type="spellEnd"/>
+            <w:r>
+              <w:rPr>
+                <w:rFonts w:ascii="Calibri" w:eastAsia="Times New Roman" w:hAnsi="Calibri" w:cs="Calibri"/>
+                <w:sz w:val="22"/>
+                <w:szCs w:val="22"/>
+              </w:rPr>
+              <w:t xml:space="preserve"> 4G Avg</w:t>
             </w:r>
           </w:p>
         </w:tc>
@@ -7511,6 +8003,9 @@
       </w:r>
     </w:p>
     <w:p>
+      <w:pPr>
+        <w:ind w:firstLine="720"/>
+      </w:pPr>
       <w:r>
         <w:t xml:space="preserve">This trend doesn’t make sense for the QEMU lines as QEMU 1 </w:t>
       </w:r>
@@ -7567,17 +8062,55 @@
       </w:r>
     </w:p>
     <w:p>
-      <w:r>
-        <w:t xml:space="preserve">The weird trends with QEMU continued into the FileIO tests as well as 1 was faster than 2 and 3 was unreasonably fast compared to the other QEMU FileIO tests. </w:t>
-      </w:r>
-    </w:p>
-    <w:p>
-      <w:r>
-        <w:t>Even after running lscpu</w:t>
-      </w:r>
-      <w:r>
-        <w:t xml:space="preserve"> and lshw</w:t>
-      </w:r>
+      <w:pPr>
+        <w:ind w:firstLine="720"/>
+      </w:pPr>
+      <w:r>
+        <w:t xml:space="preserve">The weird trends with QEMU continued into the </w:t>
+      </w:r>
+      <w:proofErr w:type="spellStart"/>
+      <w:r>
+        <w:t>FileIO</w:t>
+      </w:r>
+      <w:proofErr w:type="spellEnd"/>
+      <w:r>
+        <w:t xml:space="preserve"> tests as well as 1 was faster than 2 and 3 was unreasonably fast compared to the other </w:t>
+      </w:r>
+      <w:r>
+        <w:t xml:space="preserve">two </w:t>
+      </w:r>
+      <w:r>
+        <w:t xml:space="preserve">QEMU </w:t>
+      </w:r>
+      <w:proofErr w:type="spellStart"/>
+      <w:r>
+        <w:t>FileIO</w:t>
+      </w:r>
+      <w:proofErr w:type="spellEnd"/>
+      <w:r>
+        <w:t xml:space="preserve"> tests. </w:t>
+      </w:r>
+    </w:p>
+    <w:p>
+      <w:pPr>
+        <w:ind w:firstLine="720"/>
+      </w:pPr>
+      <w:r>
+        <w:t xml:space="preserve">Even after running </w:t>
+      </w:r>
+      <w:proofErr w:type="spellStart"/>
+      <w:r>
+        <w:t>lscpu</w:t>
+      </w:r>
+      <w:proofErr w:type="spellEnd"/>
+      <w:r>
+        <w:t xml:space="preserve"> and </w:t>
+      </w:r>
+      <w:proofErr w:type="spellStart"/>
+      <w:r>
+        <w:t>lshw</w:t>
+      </w:r>
+      <w:proofErr w:type="spellEnd"/>
       <w:r>
         <w:t xml:space="preserve"> to check the CPU </w:t>
       </w:r>
@@ -7585,16 +8118,64 @@
         <w:t xml:space="preserve">and memory </w:t>
       </w:r>
       <w:r>
-        <w:t xml:space="preserve">stats in the VM and confirming that they were correct for the QEMU configs, the performance did not show this. </w:t>
-      </w:r>
-      <w:r>
-        <w:t xml:space="preserve">I am unsure why </w:t>
-      </w:r>
-      <w:r>
-        <w:t xml:space="preserve">QEMU behaved like this even after all the sysbench commands and dropcache’s worked correctly. </w:t>
-      </w:r>
-      <w:r>
-        <w:t>Docker had many issues with getting the configuration correct as the core count and the memory amount were always identical to the base system and never were affected by the altering of flags like –memory and –cpu or even adjusting the .wslconf file for WSL 2 windows 10. This is why docker was so much faster than the other QEMU tests as it was running with 20 cpus and 24GiB of memory.</w:t>
+        <w:t xml:space="preserve">stats in the VM and confirming that they were correct for the QEMU configs, the performance did not show this. I am unsure why </w:t>
+      </w:r>
+      <w:r>
+        <w:t xml:space="preserve">QEMU behaved like this even after all the </w:t>
+      </w:r>
+      <w:proofErr w:type="spellStart"/>
+      <w:r>
+        <w:t>sysbench</w:t>
+      </w:r>
+      <w:proofErr w:type="spellEnd"/>
+      <w:r>
+        <w:t xml:space="preserve"> commands and </w:t>
+      </w:r>
+      <w:proofErr w:type="spellStart"/>
+      <w:r>
+        <w:t>dropcache’s</w:t>
+      </w:r>
+      <w:proofErr w:type="spellEnd"/>
+      <w:r>
+        <w:t xml:space="preserve"> worked correctly. </w:t>
+      </w:r>
+      <w:r>
+        <w:t>Docker had many issues with getting the configuration correct as the core count and the memory amount were always identical to the base system and never were affected by the altering of flags like –memory and –</w:t>
+      </w:r>
+      <w:proofErr w:type="spellStart"/>
+      <w:r>
+        <w:t>cpu</w:t>
+      </w:r>
+      <w:proofErr w:type="spellEnd"/>
+      <w:r>
+        <w:t xml:space="preserve"> or even adjusting </w:t>
+      </w:r>
+      <w:proofErr w:type="gramStart"/>
+      <w:r>
+        <w:t>the .</w:t>
+      </w:r>
+      <w:proofErr w:type="spellStart"/>
+      <w:r>
+        <w:t>wslconf</w:t>
+      </w:r>
+      <w:proofErr w:type="spellEnd"/>
+      <w:proofErr w:type="gramEnd"/>
+      <w:r>
+        <w:t xml:space="preserve"> file for WSL 2 windows 10. This is why docker was so much faster than the other QEMU tests as it was running with 20 </w:t>
+      </w:r>
+      <w:proofErr w:type="spellStart"/>
+      <w:r>
+        <w:t>cpus</w:t>
+      </w:r>
+      <w:proofErr w:type="spellEnd"/>
+      <w:r>
+        <w:t xml:space="preserve"> and 24GiB of memor</w:t>
+      </w:r>
+      <w:r>
+        <w:t>y</w:t>
+      </w:r>
+      <w:r>
+        <w:t>.</w:t>
       </w:r>
       <w:r>
         <w:t xml:space="preserve"> All these mishaps together mean that there are no solid findings that can be represented however with a bit more time for debugging the resource allocation issues this would work.</w:t>
@@ -7619,11 +8200,46 @@
       </w:r>
     </w:p>
     <w:p>
-      <w:r>
-        <w:t xml:space="preserve">This script worked in both setups of Linux (the VM and the container) but it requires the installation of packages/commands like lshw, lscpu, and sysbench. This script takes in one command line argument of </w:t>
-      </w:r>
-      <w:r>
-        <w:t xml:space="preserve">output file name (e.g. bash script.sh output.txt). </w:t>
+      <w:pPr>
+        <w:ind w:firstLine="720"/>
+      </w:pPr>
+      <w:r>
+        <w:t xml:space="preserve">This script worked in both setups of Linux (the VM and the container) but it requires the installation of packages/commands like </w:t>
+      </w:r>
+      <w:proofErr w:type="spellStart"/>
+      <w:r>
+        <w:t>lshw</w:t>
+      </w:r>
+      <w:proofErr w:type="spellEnd"/>
+      <w:r>
+        <w:t xml:space="preserve">, </w:t>
+      </w:r>
+      <w:proofErr w:type="spellStart"/>
+      <w:r>
+        <w:t>lscpu</w:t>
+      </w:r>
+      <w:proofErr w:type="spellEnd"/>
+      <w:r>
+        <w:t xml:space="preserve">, and </w:t>
+      </w:r>
+      <w:proofErr w:type="spellStart"/>
+      <w:r>
+        <w:t>sysbench</w:t>
+      </w:r>
+      <w:proofErr w:type="spellEnd"/>
+      <w:r>
+        <w:t xml:space="preserve">. This script takes in one command line argument of </w:t>
+      </w:r>
+      <w:r>
+        <w:t>output file name (</w:t>
+      </w:r>
+      <w:proofErr w:type="gramStart"/>
+      <w:r>
+        <w:t>e.g.</w:t>
+      </w:r>
+      <w:proofErr w:type="gramEnd"/>
+      <w:r>
+        <w:t xml:space="preserve"> bash script.sh output.txt). </w:t>
       </w:r>
     </w:p>
     <w:p/>
@@ -7633,24 +8249,96 @@
           <w:rFonts w:ascii="Courier New" w:hAnsi="Courier New" w:cs="Courier New"/>
         </w:rPr>
       </w:pPr>
-      <w:r>
-        <w:rPr>
-          <w:rFonts w:ascii="Courier New" w:hAnsi="Courier New" w:cs="Courier New"/>
-        </w:rPr>
-        <w:t>outputFile=$1</w:t>
-      </w:r>
-    </w:p>
-    <w:p>
-      <w:pPr>
-        <w:rPr>
-          <w:rFonts w:ascii="Courier New" w:hAnsi="Courier New" w:cs="Courier New"/>
-        </w:rPr>
-      </w:pPr>
-      <w:r>
-        <w:rPr>
-          <w:rFonts w:ascii="Courier New" w:hAnsi="Courier New" w:cs="Courier New"/>
-        </w:rPr>
-        <w:t>sync; sudo sh -c "echo 3 &gt; /proc/sys/vm/drop_caches"</w:t>
+      <w:proofErr w:type="spellStart"/>
+      <w:r>
+        <w:rPr>
+          <w:rFonts w:ascii="Courier New" w:hAnsi="Courier New" w:cs="Courier New"/>
+        </w:rPr>
+        <w:t>outputFile</w:t>
+      </w:r>
+      <w:proofErr w:type="spellEnd"/>
+      <w:r>
+        <w:rPr>
+          <w:rFonts w:ascii="Courier New" w:hAnsi="Courier New" w:cs="Courier New"/>
+        </w:rPr>
+        <w:t>=$1</w:t>
+      </w:r>
+    </w:p>
+    <w:p>
+      <w:pPr>
+        <w:rPr>
+          <w:rFonts w:ascii="Courier New" w:hAnsi="Courier New" w:cs="Courier New"/>
+        </w:rPr>
+      </w:pPr>
+      <w:proofErr w:type="gramStart"/>
+      <w:r>
+        <w:rPr>
+          <w:rFonts w:ascii="Courier New" w:hAnsi="Courier New" w:cs="Courier New"/>
+        </w:rPr>
+        <w:t>sync;</w:t>
+      </w:r>
+      <w:proofErr w:type="gramEnd"/>
+      <w:r>
+        <w:rPr>
+          <w:rFonts w:ascii="Courier New" w:hAnsi="Courier New" w:cs="Courier New"/>
+        </w:rPr>
+        <w:t xml:space="preserve"> </w:t>
+      </w:r>
+      <w:proofErr w:type="spellStart"/>
+      <w:r>
+        <w:rPr>
+          <w:rFonts w:ascii="Courier New" w:hAnsi="Courier New" w:cs="Courier New"/>
+        </w:rPr>
+        <w:t>sudo</w:t>
+      </w:r>
+      <w:proofErr w:type="spellEnd"/>
+      <w:r>
+        <w:rPr>
+          <w:rFonts w:ascii="Courier New" w:hAnsi="Courier New" w:cs="Courier New"/>
+        </w:rPr>
+        <w:t xml:space="preserve"> </w:t>
+      </w:r>
+      <w:proofErr w:type="spellStart"/>
+      <w:r>
+        <w:rPr>
+          <w:rFonts w:ascii="Courier New" w:hAnsi="Courier New" w:cs="Courier New"/>
+        </w:rPr>
+        <w:t>sh</w:t>
+      </w:r>
+      <w:proofErr w:type="spellEnd"/>
+      <w:r>
+        <w:rPr>
+          <w:rFonts w:ascii="Courier New" w:hAnsi="Courier New" w:cs="Courier New"/>
+        </w:rPr>
+        <w:t xml:space="preserve"> -c "echo 3 &gt; /proc/sys/</w:t>
+      </w:r>
+      <w:proofErr w:type="spellStart"/>
+      <w:r>
+        <w:rPr>
+          <w:rFonts w:ascii="Courier New" w:hAnsi="Courier New" w:cs="Courier New"/>
+        </w:rPr>
+        <w:t>vm</w:t>
+      </w:r>
+      <w:proofErr w:type="spellEnd"/>
+      <w:r>
+        <w:rPr>
+          <w:rFonts w:ascii="Courier New" w:hAnsi="Courier New" w:cs="Courier New"/>
+        </w:rPr>
+        <w:t>/</w:t>
+      </w:r>
+      <w:proofErr w:type="spellStart"/>
+      <w:r>
+        <w:rPr>
+          <w:rFonts w:ascii="Courier New" w:hAnsi="Courier New" w:cs="Courier New"/>
+        </w:rPr>
+        <w:t>drop_caches</w:t>
+      </w:r>
+      <w:proofErr w:type="spellEnd"/>
+      <w:r>
+        <w:rPr>
+          <w:rFonts w:ascii="Courier New" w:hAnsi="Courier New" w:cs="Courier New"/>
+        </w:rPr>
+        <w:t>"</w:t>
       </w:r>
     </w:p>
     <w:p>
@@ -7664,33 +8352,65 @@
           <w:rFonts w:ascii="Courier New" w:hAnsi="Courier New" w:cs="Courier New"/>
         </w:rPr>
         <w:lastRenderedPageBreak/>
-        <w:t>touch $outputFile</w:t>
-      </w:r>
-    </w:p>
-    <w:p>
-      <w:pPr>
-        <w:rPr>
-          <w:rFonts w:ascii="Courier New" w:hAnsi="Courier New" w:cs="Courier New"/>
-        </w:rPr>
-      </w:pPr>
-      <w:r>
-        <w:rPr>
-          <w:rFonts w:ascii="Courier New" w:hAnsi="Courier New" w:cs="Courier New"/>
-        </w:rPr>
-        <w:t>&gt; $outputFile</w:t>
-      </w:r>
-    </w:p>
-    <w:p>
-      <w:pPr>
-        <w:rPr>
-          <w:rFonts w:ascii="Courier New" w:hAnsi="Courier New" w:cs="Courier New"/>
-        </w:rPr>
-      </w:pPr>
-      <w:r>
-        <w:rPr>
-          <w:rFonts w:ascii="Courier New" w:hAnsi="Courier New" w:cs="Courier New"/>
-        </w:rPr>
-        <w:t>runCPU(){</w:t>
+        <w:t>touch $</w:t>
+      </w:r>
+      <w:proofErr w:type="spellStart"/>
+      <w:r>
+        <w:rPr>
+          <w:rFonts w:ascii="Courier New" w:hAnsi="Courier New" w:cs="Courier New"/>
+        </w:rPr>
+        <w:t>outputFile</w:t>
+      </w:r>
+      <w:proofErr w:type="spellEnd"/>
+    </w:p>
+    <w:p>
+      <w:pPr>
+        <w:rPr>
+          <w:rFonts w:ascii="Courier New" w:hAnsi="Courier New" w:cs="Courier New"/>
+        </w:rPr>
+      </w:pPr>
+      <w:r>
+        <w:rPr>
+          <w:rFonts w:ascii="Courier New" w:hAnsi="Courier New" w:cs="Courier New"/>
+        </w:rPr>
+        <w:t>&gt; $</w:t>
+      </w:r>
+      <w:proofErr w:type="spellStart"/>
+      <w:r>
+        <w:rPr>
+          <w:rFonts w:ascii="Courier New" w:hAnsi="Courier New" w:cs="Courier New"/>
+        </w:rPr>
+        <w:t>outputFile</w:t>
+      </w:r>
+      <w:proofErr w:type="spellEnd"/>
+    </w:p>
+    <w:p>
+      <w:pPr>
+        <w:rPr>
+          <w:rFonts w:ascii="Courier New" w:hAnsi="Courier New" w:cs="Courier New"/>
+        </w:rPr>
+      </w:pPr>
+      <w:proofErr w:type="spellStart"/>
+      <w:proofErr w:type="gramStart"/>
+      <w:r>
+        <w:rPr>
+          <w:rFonts w:ascii="Courier New" w:hAnsi="Courier New" w:cs="Courier New"/>
+        </w:rPr>
+        <w:t>runCPU</w:t>
+      </w:r>
+      <w:proofErr w:type="spellEnd"/>
+      <w:r>
+        <w:rPr>
+          <w:rFonts w:ascii="Courier New" w:hAnsi="Courier New" w:cs="Courier New"/>
+        </w:rPr>
+        <w:t>(</w:t>
+      </w:r>
+      <w:proofErr w:type="gramEnd"/>
+      <w:r>
+        <w:rPr>
+          <w:rFonts w:ascii="Courier New" w:hAnsi="Courier New" w:cs="Courier New"/>
+        </w:rPr>
+        <w:t>){</w:t>
       </w:r>
     </w:p>
     <w:p>
@@ -7732,7 +8452,35 @@
           <w:rFonts w:ascii="Courier New" w:hAnsi="Courier New" w:cs="Courier New"/>
         </w:rPr>
         <w:tab/>
-        <w:t>for i in {1..5}; do</w:t>
+        <w:t xml:space="preserve">for </w:t>
+      </w:r>
+      <w:proofErr w:type="spellStart"/>
+      <w:r>
+        <w:rPr>
+          <w:rFonts w:ascii="Courier New" w:hAnsi="Courier New" w:cs="Courier New"/>
+        </w:rPr>
+        <w:t>i</w:t>
+      </w:r>
+      <w:proofErr w:type="spellEnd"/>
+      <w:r>
+        <w:rPr>
+          <w:rFonts w:ascii="Courier New" w:hAnsi="Courier New" w:cs="Courier New"/>
+        </w:rPr>
+        <w:t xml:space="preserve"> in {</w:t>
+      </w:r>
+      <w:proofErr w:type="gramStart"/>
+      <w:r>
+        <w:rPr>
+          <w:rFonts w:ascii="Courier New" w:hAnsi="Courier New" w:cs="Courier New"/>
+        </w:rPr>
+        <w:t>1..</w:t>
+      </w:r>
+      <w:proofErr w:type="gramEnd"/>
+      <w:r>
+        <w:rPr>
+          <w:rFonts w:ascii="Courier New" w:hAnsi="Courier New" w:cs="Courier New"/>
+        </w:rPr>
+        <w:t>5}; do</w:t>
       </w:r>
     </w:p>
     <w:p>
@@ -7752,8 +8500,57 @@
           <w:rFonts w:ascii="Courier New" w:hAnsi="Courier New" w:cs="Courier New"/>
         </w:rPr>
         <w:tab/>
-        <w:t>sysbench --test=cpu --cpu-max-prime=$number run | tail -n 2 | head -n 1 &gt;&gt; $outputFile</w:t>
-      </w:r>
+      </w:r>
+      <w:proofErr w:type="spellStart"/>
+      <w:r>
+        <w:rPr>
+          <w:rFonts w:ascii="Courier New" w:hAnsi="Courier New" w:cs="Courier New"/>
+        </w:rPr>
+        <w:t>sysbench</w:t>
+      </w:r>
+      <w:proofErr w:type="spellEnd"/>
+      <w:r>
+        <w:rPr>
+          <w:rFonts w:ascii="Courier New" w:hAnsi="Courier New" w:cs="Courier New"/>
+        </w:rPr>
+        <w:t xml:space="preserve"> --test=</w:t>
+      </w:r>
+      <w:proofErr w:type="spellStart"/>
+      <w:r>
+        <w:rPr>
+          <w:rFonts w:ascii="Courier New" w:hAnsi="Courier New" w:cs="Courier New"/>
+        </w:rPr>
+        <w:t>cpu</w:t>
+      </w:r>
+      <w:proofErr w:type="spellEnd"/>
+      <w:r>
+        <w:rPr>
+          <w:rFonts w:ascii="Courier New" w:hAnsi="Courier New" w:cs="Courier New"/>
+        </w:rPr>
+        <w:t xml:space="preserve"> --</w:t>
+      </w:r>
+      <w:proofErr w:type="spellStart"/>
+      <w:r>
+        <w:rPr>
+          <w:rFonts w:ascii="Courier New" w:hAnsi="Courier New" w:cs="Courier New"/>
+        </w:rPr>
+        <w:t>cpu</w:t>
+      </w:r>
+      <w:proofErr w:type="spellEnd"/>
+      <w:r>
+        <w:rPr>
+          <w:rFonts w:ascii="Courier New" w:hAnsi="Courier New" w:cs="Courier New"/>
+        </w:rPr>
+        <w:t>-max-prime=$number run | tail -n 2 | head -n 1 &gt;&gt; $</w:t>
+      </w:r>
+      <w:proofErr w:type="spellStart"/>
+      <w:r>
+        <w:rPr>
+          <w:rFonts w:ascii="Courier New" w:hAnsi="Courier New" w:cs="Courier New"/>
+        </w:rPr>
+        <w:t>outputFile</w:t>
+      </w:r>
+      <w:proofErr w:type="spellEnd"/>
     </w:p>
     <w:p>
       <w:pPr>
@@ -7795,11 +8592,27 @@
           <w:rFonts w:ascii="Courier New" w:hAnsi="Courier New" w:cs="Courier New"/>
         </w:rPr>
       </w:pPr>
-      <w:r>
-        <w:rPr>
-          <w:rFonts w:ascii="Courier New" w:hAnsi="Courier New" w:cs="Courier New"/>
-        </w:rPr>
-        <w:t>runFileIO(){</w:t>
+      <w:proofErr w:type="spellStart"/>
+      <w:proofErr w:type="gramStart"/>
+      <w:r>
+        <w:rPr>
+          <w:rFonts w:ascii="Courier New" w:hAnsi="Courier New" w:cs="Courier New"/>
+        </w:rPr>
+        <w:t>runFileIO</w:t>
+      </w:r>
+      <w:proofErr w:type="spellEnd"/>
+      <w:r>
+        <w:rPr>
+          <w:rFonts w:ascii="Courier New" w:hAnsi="Courier New" w:cs="Courier New"/>
+        </w:rPr>
+        <w:t>(</w:t>
+      </w:r>
+      <w:proofErr w:type="gramEnd"/>
+      <w:r>
+        <w:rPr>
+          <w:rFonts w:ascii="Courier New" w:hAnsi="Courier New" w:cs="Courier New"/>
+        </w:rPr>
+        <w:t>){</w:t>
       </w:r>
     </w:p>
     <w:p>
@@ -7855,7 +8668,35 @@
           <w:rFonts w:ascii="Courier New" w:hAnsi="Courier New" w:cs="Courier New"/>
         </w:rPr>
         <w:tab/>
-        <w:t>for i in {1..5}; do</w:t>
+        <w:t xml:space="preserve">for </w:t>
+      </w:r>
+      <w:proofErr w:type="spellStart"/>
+      <w:r>
+        <w:rPr>
+          <w:rFonts w:ascii="Courier New" w:hAnsi="Courier New" w:cs="Courier New"/>
+        </w:rPr>
+        <w:t>i</w:t>
+      </w:r>
+      <w:proofErr w:type="spellEnd"/>
+      <w:r>
+        <w:rPr>
+          <w:rFonts w:ascii="Courier New" w:hAnsi="Courier New" w:cs="Courier New"/>
+        </w:rPr>
+        <w:t xml:space="preserve"> in {</w:t>
+      </w:r>
+      <w:proofErr w:type="gramStart"/>
+      <w:r>
+        <w:rPr>
+          <w:rFonts w:ascii="Courier New" w:hAnsi="Courier New" w:cs="Courier New"/>
+        </w:rPr>
+        <w:t>1..</w:t>
+      </w:r>
+      <w:proofErr w:type="gramEnd"/>
+      <w:r>
+        <w:rPr>
+          <w:rFonts w:ascii="Courier New" w:hAnsi="Courier New" w:cs="Courier New"/>
+        </w:rPr>
+        <w:t>5}; do</w:t>
       </w:r>
     </w:p>
     <w:p>
@@ -7875,7 +8716,48 @@
           <w:rFonts w:ascii="Courier New" w:hAnsi="Courier New" w:cs="Courier New"/>
         </w:rPr>
         <w:tab/>
-        <w:t>sysbench --num-threads=16 --test=fileio --file-total-size=$size --file-test-mode=rndrw prepare</w:t>
+      </w:r>
+      <w:proofErr w:type="spellStart"/>
+      <w:r>
+        <w:rPr>
+          <w:rFonts w:ascii="Courier New" w:hAnsi="Courier New" w:cs="Courier New"/>
+        </w:rPr>
+        <w:t>sysbench</w:t>
+      </w:r>
+      <w:proofErr w:type="spellEnd"/>
+      <w:r>
+        <w:rPr>
+          <w:rFonts w:ascii="Courier New" w:hAnsi="Courier New" w:cs="Courier New"/>
+        </w:rPr>
+        <w:t xml:space="preserve"> --num-threads=16 --test=</w:t>
+      </w:r>
+      <w:proofErr w:type="spellStart"/>
+      <w:r>
+        <w:rPr>
+          <w:rFonts w:ascii="Courier New" w:hAnsi="Courier New" w:cs="Courier New"/>
+        </w:rPr>
+        <w:t>fileio</w:t>
+      </w:r>
+      <w:proofErr w:type="spellEnd"/>
+      <w:r>
+        <w:rPr>
+          <w:rFonts w:ascii="Courier New" w:hAnsi="Courier New" w:cs="Courier New"/>
+        </w:rPr>
+        <w:t xml:space="preserve"> --file-total-size=$size --file-test-mode=</w:t>
+      </w:r>
+      <w:proofErr w:type="spellStart"/>
+      <w:r>
+        <w:rPr>
+          <w:rFonts w:ascii="Courier New" w:hAnsi="Courier New" w:cs="Courier New"/>
+        </w:rPr>
+        <w:t>rndrw</w:t>
+      </w:r>
+      <w:proofErr w:type="spellEnd"/>
+      <w:r>
+        <w:rPr>
+          <w:rFonts w:ascii="Courier New" w:hAnsi="Courier New" w:cs="Courier New"/>
+        </w:rPr>
+        <w:t xml:space="preserve"> prepare</w:t>
       </w:r>
     </w:p>
     <w:p>
@@ -7895,8 +8777,57 @@
           <w:rFonts w:ascii="Courier New" w:hAnsi="Courier New" w:cs="Courier New"/>
         </w:rPr>
         <w:tab/>
-        <w:t>sysbench --num-threads=16 --test=fileio --file-total-size=$size --file-test-mode=rndrw run &gt;&gt; $outputFile</w:t>
-      </w:r>
+      </w:r>
+      <w:proofErr w:type="spellStart"/>
+      <w:r>
+        <w:rPr>
+          <w:rFonts w:ascii="Courier New" w:hAnsi="Courier New" w:cs="Courier New"/>
+        </w:rPr>
+        <w:t>sysbench</w:t>
+      </w:r>
+      <w:proofErr w:type="spellEnd"/>
+      <w:r>
+        <w:rPr>
+          <w:rFonts w:ascii="Courier New" w:hAnsi="Courier New" w:cs="Courier New"/>
+        </w:rPr>
+        <w:t xml:space="preserve"> --num-threads=16 --test=</w:t>
+      </w:r>
+      <w:proofErr w:type="spellStart"/>
+      <w:r>
+        <w:rPr>
+          <w:rFonts w:ascii="Courier New" w:hAnsi="Courier New" w:cs="Courier New"/>
+        </w:rPr>
+        <w:t>fileio</w:t>
+      </w:r>
+      <w:proofErr w:type="spellEnd"/>
+      <w:r>
+        <w:rPr>
+          <w:rFonts w:ascii="Courier New" w:hAnsi="Courier New" w:cs="Courier New"/>
+        </w:rPr>
+        <w:t xml:space="preserve"> --file-total-size=$size --file-test-mode=</w:t>
+      </w:r>
+      <w:proofErr w:type="spellStart"/>
+      <w:r>
+        <w:rPr>
+          <w:rFonts w:ascii="Courier New" w:hAnsi="Courier New" w:cs="Courier New"/>
+        </w:rPr>
+        <w:t>rndrw</w:t>
+      </w:r>
+      <w:proofErr w:type="spellEnd"/>
+      <w:r>
+        <w:rPr>
+          <w:rFonts w:ascii="Courier New" w:hAnsi="Courier New" w:cs="Courier New"/>
+        </w:rPr>
+        <w:t xml:space="preserve"> run &gt;&gt; $</w:t>
+      </w:r>
+      <w:proofErr w:type="spellStart"/>
+      <w:r>
+        <w:rPr>
+          <w:rFonts w:ascii="Courier New" w:hAnsi="Courier New" w:cs="Courier New"/>
+        </w:rPr>
+        <w:t>outputFile</w:t>
+      </w:r>
+      <w:proofErr w:type="spellEnd"/>
     </w:p>
     <w:p>
       <w:pPr>
@@ -7915,7 +8846,48 @@
           <w:rFonts w:ascii="Courier New" w:hAnsi="Courier New" w:cs="Courier New"/>
         </w:rPr>
         <w:tab/>
-        <w:t>sysbench --num-threads=16 --test=fileio --file-total-size=$size --file-test-mode=rndrw cleanup</w:t>
+      </w:r>
+      <w:proofErr w:type="spellStart"/>
+      <w:r>
+        <w:rPr>
+          <w:rFonts w:ascii="Courier New" w:hAnsi="Courier New" w:cs="Courier New"/>
+        </w:rPr>
+        <w:t>sysbench</w:t>
+      </w:r>
+      <w:proofErr w:type="spellEnd"/>
+      <w:r>
+        <w:rPr>
+          <w:rFonts w:ascii="Courier New" w:hAnsi="Courier New" w:cs="Courier New"/>
+        </w:rPr>
+        <w:t xml:space="preserve"> --num-threads=16 --test=</w:t>
+      </w:r>
+      <w:proofErr w:type="spellStart"/>
+      <w:r>
+        <w:rPr>
+          <w:rFonts w:ascii="Courier New" w:hAnsi="Courier New" w:cs="Courier New"/>
+        </w:rPr>
+        <w:t>fileio</w:t>
+      </w:r>
+      <w:proofErr w:type="spellEnd"/>
+      <w:r>
+        <w:rPr>
+          <w:rFonts w:ascii="Courier New" w:hAnsi="Courier New" w:cs="Courier New"/>
+        </w:rPr>
+        <w:t xml:space="preserve"> --file-total-size=$size --file-test-mode=</w:t>
+      </w:r>
+      <w:proofErr w:type="spellStart"/>
+      <w:r>
+        <w:rPr>
+          <w:rFonts w:ascii="Courier New" w:hAnsi="Courier New" w:cs="Courier New"/>
+        </w:rPr>
+        <w:t>rndrw</w:t>
+      </w:r>
+      <w:proofErr w:type="spellEnd"/>
+      <w:r>
+        <w:rPr>
+          <w:rFonts w:ascii="Courier New" w:hAnsi="Courier New" w:cs="Courier New"/>
+        </w:rPr>
+        <w:t xml:space="preserve"> cleanup</w:t>
       </w:r>
     </w:p>
     <w:p>
@@ -7935,7 +8907,76 @@
           <w:rFonts w:ascii="Courier New" w:hAnsi="Courier New" w:cs="Courier New"/>
         </w:rPr>
         <w:tab/>
-        <w:t>sync; sudo sh -c "echo 3 &gt; /proc/sys/vm/drop_caches"</w:t>
+      </w:r>
+      <w:proofErr w:type="gramStart"/>
+      <w:r>
+        <w:rPr>
+          <w:rFonts w:ascii="Courier New" w:hAnsi="Courier New" w:cs="Courier New"/>
+        </w:rPr>
+        <w:t>sync;</w:t>
+      </w:r>
+      <w:proofErr w:type="gramEnd"/>
+      <w:r>
+        <w:rPr>
+          <w:rFonts w:ascii="Courier New" w:hAnsi="Courier New" w:cs="Courier New"/>
+        </w:rPr>
+        <w:t xml:space="preserve"> </w:t>
+      </w:r>
+      <w:proofErr w:type="spellStart"/>
+      <w:r>
+        <w:rPr>
+          <w:rFonts w:ascii="Courier New" w:hAnsi="Courier New" w:cs="Courier New"/>
+        </w:rPr>
+        <w:t>sudo</w:t>
+      </w:r>
+      <w:proofErr w:type="spellEnd"/>
+      <w:r>
+        <w:rPr>
+          <w:rFonts w:ascii="Courier New" w:hAnsi="Courier New" w:cs="Courier New"/>
+        </w:rPr>
+        <w:t xml:space="preserve"> </w:t>
+      </w:r>
+      <w:proofErr w:type="spellStart"/>
+      <w:r>
+        <w:rPr>
+          <w:rFonts w:ascii="Courier New" w:hAnsi="Courier New" w:cs="Courier New"/>
+        </w:rPr>
+        <w:t>sh</w:t>
+      </w:r>
+      <w:proofErr w:type="spellEnd"/>
+      <w:r>
+        <w:rPr>
+          <w:rFonts w:ascii="Courier New" w:hAnsi="Courier New" w:cs="Courier New"/>
+        </w:rPr>
+        <w:t xml:space="preserve"> -c "echo 3 &gt; /proc/sys/</w:t>
+      </w:r>
+      <w:proofErr w:type="spellStart"/>
+      <w:r>
+        <w:rPr>
+          <w:rFonts w:ascii="Courier New" w:hAnsi="Courier New" w:cs="Courier New"/>
+        </w:rPr>
+        <w:t>vm</w:t>
+      </w:r>
+      <w:proofErr w:type="spellEnd"/>
+      <w:r>
+        <w:rPr>
+          <w:rFonts w:ascii="Courier New" w:hAnsi="Courier New" w:cs="Courier New"/>
+        </w:rPr>
+        <w:t>/</w:t>
+      </w:r>
+      <w:proofErr w:type="spellStart"/>
+      <w:r>
+        <w:rPr>
+          <w:rFonts w:ascii="Courier New" w:hAnsi="Courier New" w:cs="Courier New"/>
+        </w:rPr>
+        <w:t>drop_caches</w:t>
+      </w:r>
+      <w:proofErr w:type="spellEnd"/>
+      <w:r>
+        <w:rPr>
+          <w:rFonts w:ascii="Courier New" w:hAnsi="Courier New" w:cs="Courier New"/>
+        </w:rPr>
+        <w:t>"</w:t>
       </w:r>
     </w:p>
     <w:p>
@@ -7982,20 +9023,106 @@
         <w:rPr>
           <w:rFonts w:ascii="Courier New" w:hAnsi="Courier New" w:cs="Courier New"/>
         </w:rPr>
-        <w:t>echo "CPU Config" &gt;&gt; $outputFile</w:t>
-      </w:r>
-    </w:p>
-    <w:p>
-      <w:pPr>
-        <w:rPr>
-          <w:rFonts w:ascii="Courier New" w:hAnsi="Courier New" w:cs="Courier New"/>
-        </w:rPr>
-      </w:pPr>
-      <w:r>
-        <w:rPr>
-          <w:rFonts w:ascii="Courier New" w:hAnsi="Courier New" w:cs="Courier New"/>
-        </w:rPr>
-        <w:t>sudo lscpu | tee &gt;(grep 'CPU(s):' &gt;&gt; $outputFile) &gt;(grep 'Socket' &gt;&gt; $outputFile) &gt;(grep 'Thread' &gt;&gt; $outputFile)</w:t>
+        <w:t>echo "CPU Config" &gt;&gt; $</w:t>
+      </w:r>
+      <w:proofErr w:type="spellStart"/>
+      <w:r>
+        <w:rPr>
+          <w:rFonts w:ascii="Courier New" w:hAnsi="Courier New" w:cs="Courier New"/>
+        </w:rPr>
+        <w:t>outputFile</w:t>
+      </w:r>
+      <w:proofErr w:type="spellEnd"/>
+    </w:p>
+    <w:p>
+      <w:pPr>
+        <w:rPr>
+          <w:rFonts w:ascii="Courier New" w:hAnsi="Courier New" w:cs="Courier New"/>
+        </w:rPr>
+      </w:pPr>
+      <w:proofErr w:type="spellStart"/>
+      <w:r>
+        <w:rPr>
+          <w:rFonts w:ascii="Courier New" w:hAnsi="Courier New" w:cs="Courier New"/>
+        </w:rPr>
+        <w:t>sudo</w:t>
+      </w:r>
+      <w:proofErr w:type="spellEnd"/>
+      <w:r>
+        <w:rPr>
+          <w:rFonts w:ascii="Courier New" w:hAnsi="Courier New" w:cs="Courier New"/>
+        </w:rPr>
+        <w:t xml:space="preserve"> </w:t>
+      </w:r>
+      <w:proofErr w:type="spellStart"/>
+      <w:r>
+        <w:rPr>
+          <w:rFonts w:ascii="Courier New" w:hAnsi="Courier New" w:cs="Courier New"/>
+        </w:rPr>
+        <w:t>lscpu</w:t>
+      </w:r>
+      <w:proofErr w:type="spellEnd"/>
+      <w:r>
+        <w:rPr>
+          <w:rFonts w:ascii="Courier New" w:hAnsi="Courier New" w:cs="Courier New"/>
+        </w:rPr>
+        <w:t xml:space="preserve"> | tee </w:t>
+      </w:r>
+      <w:proofErr w:type="gramStart"/>
+      <w:r>
+        <w:rPr>
+          <w:rFonts w:ascii="Courier New" w:hAnsi="Courier New" w:cs="Courier New"/>
+        </w:rPr>
+        <w:t>&gt;(</w:t>
+      </w:r>
+      <w:proofErr w:type="gramEnd"/>
+      <w:r>
+        <w:rPr>
+          <w:rFonts w:ascii="Courier New" w:hAnsi="Courier New" w:cs="Courier New"/>
+        </w:rPr>
+        <w:t>grep 'CPU(s):' &gt;&gt; $</w:t>
+      </w:r>
+      <w:proofErr w:type="spellStart"/>
+      <w:r>
+        <w:rPr>
+          <w:rFonts w:ascii="Courier New" w:hAnsi="Courier New" w:cs="Courier New"/>
+        </w:rPr>
+        <w:t>outputFile</w:t>
+      </w:r>
+      <w:proofErr w:type="spellEnd"/>
+      <w:r>
+        <w:rPr>
+          <w:rFonts w:ascii="Courier New" w:hAnsi="Courier New" w:cs="Courier New"/>
+        </w:rPr>
+        <w:t>) &gt;(grep 'Socket' &gt;&gt; $</w:t>
+      </w:r>
+      <w:proofErr w:type="spellStart"/>
+      <w:r>
+        <w:rPr>
+          <w:rFonts w:ascii="Courier New" w:hAnsi="Courier New" w:cs="Courier New"/>
+        </w:rPr>
+        <w:t>outputFile</w:t>
+      </w:r>
+      <w:proofErr w:type="spellEnd"/>
+      <w:r>
+        <w:rPr>
+          <w:rFonts w:ascii="Courier New" w:hAnsi="Courier New" w:cs="Courier New"/>
+        </w:rPr>
+        <w:t>) &gt;(grep 'Thread' &gt;&gt; $</w:t>
+      </w:r>
+      <w:proofErr w:type="spellStart"/>
+      <w:r>
+        <w:rPr>
+          <w:rFonts w:ascii="Courier New" w:hAnsi="Courier New" w:cs="Courier New"/>
+        </w:rPr>
+        <w:t>outputFile</w:t>
+      </w:r>
+      <w:proofErr w:type="spellEnd"/>
+      <w:r>
+        <w:rPr>
+          <w:rFonts w:ascii="Courier New" w:hAnsi="Courier New" w:cs="Courier New"/>
+        </w:rPr>
+        <w:t>)</w:t>
       </w:r>
     </w:p>
     <w:p>
@@ -8022,203 +9149,345 @@
           <w:rFonts w:ascii="Courier New" w:hAnsi="Courier New" w:cs="Courier New"/>
         </w:rPr>
         <w:lastRenderedPageBreak/>
-        <w:t>echo "RAM Amount" &gt;&gt; $outputFile</w:t>
-      </w:r>
-    </w:p>
-    <w:p>
-      <w:pPr>
-        <w:rPr>
-          <w:rFonts w:ascii="Courier New" w:hAnsi="Courier New" w:cs="Courier New"/>
-        </w:rPr>
-      </w:pPr>
-      <w:r>
-        <w:rPr>
-          <w:rFonts w:ascii="Courier New" w:hAnsi="Courier New" w:cs="Courier New"/>
-        </w:rPr>
-        <w:t>sudo lshw -c memory | grep capacity &gt;&gt; $outputFile</w:t>
-      </w:r>
-    </w:p>
-    <w:p>
-      <w:pPr>
-        <w:rPr>
-          <w:rFonts w:ascii="Courier New" w:hAnsi="Courier New" w:cs="Courier New"/>
-        </w:rPr>
-      </w:pPr>
-      <w:r>
-        <w:rPr>
-          <w:rFonts w:ascii="Courier New" w:hAnsi="Courier New" w:cs="Courier New"/>
-        </w:rPr>
-        <w:t>echo "---CPU Tests---" &gt;&gt; $outputFile</w:t>
-      </w:r>
-    </w:p>
-    <w:p>
-      <w:pPr>
-        <w:rPr>
-          <w:rFonts w:ascii="Courier New" w:hAnsi="Courier New" w:cs="Courier New"/>
-        </w:rPr>
-      </w:pPr>
-      <w:r>
-        <w:rPr>
-          <w:rFonts w:ascii="Courier New" w:hAnsi="Courier New" w:cs="Courier New"/>
-        </w:rPr>
-        <w:t>echo "-----5000" &gt;&gt; $outputFile</w:t>
-      </w:r>
-    </w:p>
-    <w:p>
-      <w:pPr>
-        <w:rPr>
-          <w:rFonts w:ascii="Courier New" w:hAnsi="Courier New" w:cs="Courier New"/>
-        </w:rPr>
-      </w:pPr>
-      <w:r>
-        <w:rPr>
-          <w:rFonts w:ascii="Courier New" w:hAnsi="Courier New" w:cs="Courier New"/>
-        </w:rPr>
-        <w:t>runCPU 5000</w:t>
-      </w:r>
-    </w:p>
-    <w:p>
-      <w:pPr>
-        <w:rPr>
-          <w:rFonts w:ascii="Courier New" w:hAnsi="Courier New" w:cs="Courier New"/>
-        </w:rPr>
-      </w:pPr>
-      <w:r>
-        <w:rPr>
-          <w:rFonts w:ascii="Courier New" w:hAnsi="Courier New" w:cs="Courier New"/>
-        </w:rPr>
-        <w:t>echo "-----10000" &gt;&gt; $outputFile</w:t>
-      </w:r>
-    </w:p>
-    <w:p>
-      <w:pPr>
-        <w:rPr>
-          <w:rFonts w:ascii="Courier New" w:hAnsi="Courier New" w:cs="Courier New"/>
-        </w:rPr>
-      </w:pPr>
-      <w:r>
-        <w:rPr>
-          <w:rFonts w:ascii="Courier New" w:hAnsi="Courier New" w:cs="Courier New"/>
-        </w:rPr>
-        <w:t>runCPU 10000</w:t>
-      </w:r>
-    </w:p>
-    <w:p>
-      <w:pPr>
-        <w:rPr>
-          <w:rFonts w:ascii="Courier New" w:hAnsi="Courier New" w:cs="Courier New"/>
-        </w:rPr>
-      </w:pPr>
-      <w:r>
-        <w:rPr>
-          <w:rFonts w:ascii="Courier New" w:hAnsi="Courier New" w:cs="Courier New"/>
-        </w:rPr>
-        <w:t>echo "-----20000" &gt;&gt; $outputFile</w:t>
-      </w:r>
-    </w:p>
-    <w:p>
-      <w:pPr>
-        <w:rPr>
-          <w:rFonts w:ascii="Courier New" w:hAnsi="Courier New" w:cs="Courier New"/>
-        </w:rPr>
-      </w:pPr>
-      <w:r>
-        <w:rPr>
-          <w:rFonts w:ascii="Courier New" w:hAnsi="Courier New" w:cs="Courier New"/>
-        </w:rPr>
-        <w:t>runCPU 20000</w:t>
-      </w:r>
-    </w:p>
-    <w:p>
-      <w:pPr>
-        <w:rPr>
-          <w:rFonts w:ascii="Courier New" w:hAnsi="Courier New" w:cs="Courier New"/>
-        </w:rPr>
-      </w:pPr>
-    </w:p>
-    <w:p>
-      <w:pPr>
-        <w:rPr>
-          <w:rFonts w:ascii="Courier New" w:hAnsi="Courier New" w:cs="Courier New"/>
-        </w:rPr>
-      </w:pPr>
-      <w:r>
-        <w:rPr>
-          <w:rFonts w:ascii="Courier New" w:hAnsi="Courier New" w:cs="Courier New"/>
-        </w:rPr>
-        <w:t>echo "---------------------------------------------" &gt;&gt; $outputFile</w:t>
-      </w:r>
-    </w:p>
-    <w:p>
-      <w:pPr>
-        <w:rPr>
-          <w:rFonts w:ascii="Courier New" w:hAnsi="Courier New" w:cs="Courier New"/>
-        </w:rPr>
-      </w:pPr>
-    </w:p>
-    <w:p>
-      <w:pPr>
-        <w:rPr>
-          <w:rFonts w:ascii="Courier New" w:hAnsi="Courier New" w:cs="Courier New"/>
-        </w:rPr>
-      </w:pPr>
-      <w:r>
-        <w:rPr>
-          <w:rFonts w:ascii="Courier New" w:hAnsi="Courier New" w:cs="Courier New"/>
-        </w:rPr>
-        <w:t>echo "---File IO Tests---" &gt;&gt; $outputFile</w:t>
-      </w:r>
-    </w:p>
-    <w:p>
-      <w:pPr>
-        <w:rPr>
-          <w:rFonts w:ascii="Courier New" w:hAnsi="Courier New" w:cs="Courier New"/>
-        </w:rPr>
-      </w:pPr>
-      <w:r>
-        <w:rPr>
-          <w:rFonts w:ascii="Courier New" w:hAnsi="Courier New" w:cs="Courier New"/>
-        </w:rPr>
-        <w:t>echo "-----2G 128Files 16Threads" &gt;&gt; $outputFile</w:t>
-      </w:r>
-    </w:p>
-    <w:p>
-      <w:pPr>
-        <w:rPr>
-          <w:rFonts w:ascii="Courier New" w:hAnsi="Courier New" w:cs="Courier New"/>
-        </w:rPr>
-      </w:pPr>
-      <w:r>
-        <w:rPr>
-          <w:rFonts w:ascii="Courier New" w:hAnsi="Courier New" w:cs="Courier New"/>
-        </w:rPr>
-        <w:t>runFileIO 2G</w:t>
-      </w:r>
-    </w:p>
-    <w:p>
-      <w:pPr>
-        <w:rPr>
-          <w:rFonts w:ascii="Courier New" w:hAnsi="Courier New" w:cs="Courier New"/>
-        </w:rPr>
-      </w:pPr>
-      <w:r>
-        <w:rPr>
-          <w:rFonts w:ascii="Courier New" w:hAnsi="Courier New" w:cs="Courier New"/>
-        </w:rPr>
-        <w:t>echo "-----4G 128Files 16Threads" &gt;&gt; $outputFile</w:t>
-      </w:r>
-    </w:p>
-    <w:p>
-      <w:pPr>
-        <w:rPr>
-          <w:rFonts w:ascii="Courier New" w:hAnsi="Courier New" w:cs="Courier New"/>
-        </w:rPr>
-      </w:pPr>
-      <w:r>
-        <w:rPr>
-          <w:rFonts w:ascii="Courier New" w:hAnsi="Courier New" w:cs="Courier New"/>
-        </w:rPr>
-        <w:t>runFileIO 4G</w:t>
+        <w:t>echo "RAM Amount" &gt;&gt; $</w:t>
+      </w:r>
+      <w:proofErr w:type="spellStart"/>
+      <w:r>
+        <w:rPr>
+          <w:rFonts w:ascii="Courier New" w:hAnsi="Courier New" w:cs="Courier New"/>
+        </w:rPr>
+        <w:t>outputFile</w:t>
+      </w:r>
+      <w:proofErr w:type="spellEnd"/>
+    </w:p>
+    <w:p>
+      <w:pPr>
+        <w:rPr>
+          <w:rFonts w:ascii="Courier New" w:hAnsi="Courier New" w:cs="Courier New"/>
+        </w:rPr>
+      </w:pPr>
+      <w:proofErr w:type="spellStart"/>
+      <w:r>
+        <w:rPr>
+          <w:rFonts w:ascii="Courier New" w:hAnsi="Courier New" w:cs="Courier New"/>
+        </w:rPr>
+        <w:t>sudo</w:t>
+      </w:r>
+      <w:proofErr w:type="spellEnd"/>
+      <w:r>
+        <w:rPr>
+          <w:rFonts w:ascii="Courier New" w:hAnsi="Courier New" w:cs="Courier New"/>
+        </w:rPr>
+        <w:t xml:space="preserve"> </w:t>
+      </w:r>
+      <w:proofErr w:type="spellStart"/>
+      <w:r>
+        <w:rPr>
+          <w:rFonts w:ascii="Courier New" w:hAnsi="Courier New" w:cs="Courier New"/>
+        </w:rPr>
+        <w:t>lshw</w:t>
+      </w:r>
+      <w:proofErr w:type="spellEnd"/>
+      <w:r>
+        <w:rPr>
+          <w:rFonts w:ascii="Courier New" w:hAnsi="Courier New" w:cs="Courier New"/>
+        </w:rPr>
+        <w:t xml:space="preserve"> -c memory | grep capacity &gt;&gt; $</w:t>
+      </w:r>
+      <w:proofErr w:type="spellStart"/>
+      <w:r>
+        <w:rPr>
+          <w:rFonts w:ascii="Courier New" w:hAnsi="Courier New" w:cs="Courier New"/>
+        </w:rPr>
+        <w:t>outputFile</w:t>
+      </w:r>
+      <w:proofErr w:type="spellEnd"/>
+    </w:p>
+    <w:p>
+      <w:pPr>
+        <w:rPr>
+          <w:rFonts w:ascii="Courier New" w:hAnsi="Courier New" w:cs="Courier New"/>
+        </w:rPr>
+      </w:pPr>
+      <w:r>
+        <w:rPr>
+          <w:rFonts w:ascii="Courier New" w:hAnsi="Courier New" w:cs="Courier New"/>
+        </w:rPr>
+        <w:t>echo "---CPU Tests---" &gt;&gt; $</w:t>
+      </w:r>
+      <w:proofErr w:type="spellStart"/>
+      <w:r>
+        <w:rPr>
+          <w:rFonts w:ascii="Courier New" w:hAnsi="Courier New" w:cs="Courier New"/>
+        </w:rPr>
+        <w:t>outputFile</w:t>
+      </w:r>
+      <w:proofErr w:type="spellEnd"/>
+    </w:p>
+    <w:p>
+      <w:pPr>
+        <w:rPr>
+          <w:rFonts w:ascii="Courier New" w:hAnsi="Courier New" w:cs="Courier New"/>
+        </w:rPr>
+      </w:pPr>
+      <w:r>
+        <w:rPr>
+          <w:rFonts w:ascii="Courier New" w:hAnsi="Courier New" w:cs="Courier New"/>
+        </w:rPr>
+        <w:t>echo "-----5000" &gt;&gt; $</w:t>
+      </w:r>
+      <w:proofErr w:type="spellStart"/>
+      <w:r>
+        <w:rPr>
+          <w:rFonts w:ascii="Courier New" w:hAnsi="Courier New" w:cs="Courier New"/>
+        </w:rPr>
+        <w:t>outputFile</w:t>
+      </w:r>
+      <w:proofErr w:type="spellEnd"/>
+    </w:p>
+    <w:p>
+      <w:pPr>
+        <w:rPr>
+          <w:rFonts w:ascii="Courier New" w:hAnsi="Courier New" w:cs="Courier New"/>
+        </w:rPr>
+      </w:pPr>
+      <w:proofErr w:type="spellStart"/>
+      <w:r>
+        <w:rPr>
+          <w:rFonts w:ascii="Courier New" w:hAnsi="Courier New" w:cs="Courier New"/>
+        </w:rPr>
+        <w:t>runCPU</w:t>
+      </w:r>
+      <w:proofErr w:type="spellEnd"/>
+      <w:r>
+        <w:rPr>
+          <w:rFonts w:ascii="Courier New" w:hAnsi="Courier New" w:cs="Courier New"/>
+        </w:rPr>
+        <w:t xml:space="preserve"> 5000</w:t>
+      </w:r>
+    </w:p>
+    <w:p>
+      <w:pPr>
+        <w:rPr>
+          <w:rFonts w:ascii="Courier New" w:hAnsi="Courier New" w:cs="Courier New"/>
+        </w:rPr>
+      </w:pPr>
+      <w:r>
+        <w:rPr>
+          <w:rFonts w:ascii="Courier New" w:hAnsi="Courier New" w:cs="Courier New"/>
+        </w:rPr>
+        <w:t>echo "-----10000" &gt;&gt; $</w:t>
+      </w:r>
+      <w:proofErr w:type="spellStart"/>
+      <w:r>
+        <w:rPr>
+          <w:rFonts w:ascii="Courier New" w:hAnsi="Courier New" w:cs="Courier New"/>
+        </w:rPr>
+        <w:t>outputFile</w:t>
+      </w:r>
+      <w:proofErr w:type="spellEnd"/>
+    </w:p>
+    <w:p>
+      <w:pPr>
+        <w:rPr>
+          <w:rFonts w:ascii="Courier New" w:hAnsi="Courier New" w:cs="Courier New"/>
+        </w:rPr>
+      </w:pPr>
+      <w:proofErr w:type="spellStart"/>
+      <w:r>
+        <w:rPr>
+          <w:rFonts w:ascii="Courier New" w:hAnsi="Courier New" w:cs="Courier New"/>
+        </w:rPr>
+        <w:t>runCPU</w:t>
+      </w:r>
+      <w:proofErr w:type="spellEnd"/>
+      <w:r>
+        <w:rPr>
+          <w:rFonts w:ascii="Courier New" w:hAnsi="Courier New" w:cs="Courier New"/>
+        </w:rPr>
+        <w:t xml:space="preserve"> 10000</w:t>
+      </w:r>
+    </w:p>
+    <w:p>
+      <w:pPr>
+        <w:rPr>
+          <w:rFonts w:ascii="Courier New" w:hAnsi="Courier New" w:cs="Courier New"/>
+        </w:rPr>
+      </w:pPr>
+      <w:r>
+        <w:rPr>
+          <w:rFonts w:ascii="Courier New" w:hAnsi="Courier New" w:cs="Courier New"/>
+        </w:rPr>
+        <w:t>echo "-----20000" &gt;&gt; $</w:t>
+      </w:r>
+      <w:proofErr w:type="spellStart"/>
+      <w:r>
+        <w:rPr>
+          <w:rFonts w:ascii="Courier New" w:hAnsi="Courier New" w:cs="Courier New"/>
+        </w:rPr>
+        <w:t>outputFile</w:t>
+      </w:r>
+      <w:proofErr w:type="spellEnd"/>
+    </w:p>
+    <w:p>
+      <w:pPr>
+        <w:rPr>
+          <w:rFonts w:ascii="Courier New" w:hAnsi="Courier New" w:cs="Courier New"/>
+        </w:rPr>
+      </w:pPr>
+      <w:proofErr w:type="spellStart"/>
+      <w:r>
+        <w:rPr>
+          <w:rFonts w:ascii="Courier New" w:hAnsi="Courier New" w:cs="Courier New"/>
+        </w:rPr>
+        <w:t>runCPU</w:t>
+      </w:r>
+      <w:proofErr w:type="spellEnd"/>
+      <w:r>
+        <w:rPr>
+          <w:rFonts w:ascii="Courier New" w:hAnsi="Courier New" w:cs="Courier New"/>
+        </w:rPr>
+        <w:t xml:space="preserve"> 20000</w:t>
+      </w:r>
+    </w:p>
+    <w:p>
+      <w:pPr>
+        <w:rPr>
+          <w:rFonts w:ascii="Courier New" w:hAnsi="Courier New" w:cs="Courier New"/>
+        </w:rPr>
+      </w:pPr>
+    </w:p>
+    <w:p>
+      <w:pPr>
+        <w:rPr>
+          <w:rFonts w:ascii="Courier New" w:hAnsi="Courier New" w:cs="Courier New"/>
+        </w:rPr>
+      </w:pPr>
+      <w:r>
+        <w:rPr>
+          <w:rFonts w:ascii="Courier New" w:hAnsi="Courier New" w:cs="Courier New"/>
+        </w:rPr>
+        <w:t>echo "---------------------------------------------" &gt;&gt; $</w:t>
+      </w:r>
+      <w:proofErr w:type="spellStart"/>
+      <w:r>
+        <w:rPr>
+          <w:rFonts w:ascii="Courier New" w:hAnsi="Courier New" w:cs="Courier New"/>
+        </w:rPr>
+        <w:t>outputFile</w:t>
+      </w:r>
+      <w:proofErr w:type="spellEnd"/>
+    </w:p>
+    <w:p>
+      <w:pPr>
+        <w:rPr>
+          <w:rFonts w:ascii="Courier New" w:hAnsi="Courier New" w:cs="Courier New"/>
+        </w:rPr>
+      </w:pPr>
+    </w:p>
+    <w:p>
+      <w:pPr>
+        <w:rPr>
+          <w:rFonts w:ascii="Courier New" w:hAnsi="Courier New" w:cs="Courier New"/>
+        </w:rPr>
+      </w:pPr>
+      <w:r>
+        <w:rPr>
+          <w:rFonts w:ascii="Courier New" w:hAnsi="Courier New" w:cs="Courier New"/>
+        </w:rPr>
+        <w:t>echo "---File IO Tests---" &gt;&gt; $</w:t>
+      </w:r>
+      <w:proofErr w:type="spellStart"/>
+      <w:r>
+        <w:rPr>
+          <w:rFonts w:ascii="Courier New" w:hAnsi="Courier New" w:cs="Courier New"/>
+        </w:rPr>
+        <w:t>outputFile</w:t>
+      </w:r>
+      <w:proofErr w:type="spellEnd"/>
+    </w:p>
+    <w:p>
+      <w:pPr>
+        <w:rPr>
+          <w:rFonts w:ascii="Courier New" w:hAnsi="Courier New" w:cs="Courier New"/>
+        </w:rPr>
+      </w:pPr>
+      <w:r>
+        <w:rPr>
+          <w:rFonts w:ascii="Courier New" w:hAnsi="Courier New" w:cs="Courier New"/>
+        </w:rPr>
+        <w:t>echo "-----2G 128Files 16Threads" &gt;&gt; $</w:t>
+      </w:r>
+      <w:proofErr w:type="spellStart"/>
+      <w:r>
+        <w:rPr>
+          <w:rFonts w:ascii="Courier New" w:hAnsi="Courier New" w:cs="Courier New"/>
+        </w:rPr>
+        <w:t>outputFile</w:t>
+      </w:r>
+      <w:proofErr w:type="spellEnd"/>
+    </w:p>
+    <w:p>
+      <w:pPr>
+        <w:rPr>
+          <w:rFonts w:ascii="Courier New" w:hAnsi="Courier New" w:cs="Courier New"/>
+        </w:rPr>
+      </w:pPr>
+      <w:proofErr w:type="spellStart"/>
+      <w:r>
+        <w:rPr>
+          <w:rFonts w:ascii="Courier New" w:hAnsi="Courier New" w:cs="Courier New"/>
+        </w:rPr>
+        <w:t>runFileIO</w:t>
+      </w:r>
+      <w:proofErr w:type="spellEnd"/>
+      <w:r>
+        <w:rPr>
+          <w:rFonts w:ascii="Courier New" w:hAnsi="Courier New" w:cs="Courier New"/>
+        </w:rPr>
+        <w:t xml:space="preserve"> 2G</w:t>
+      </w:r>
+    </w:p>
+    <w:p>
+      <w:pPr>
+        <w:rPr>
+          <w:rFonts w:ascii="Courier New" w:hAnsi="Courier New" w:cs="Courier New"/>
+        </w:rPr>
+      </w:pPr>
+      <w:r>
+        <w:rPr>
+          <w:rFonts w:ascii="Courier New" w:hAnsi="Courier New" w:cs="Courier New"/>
+        </w:rPr>
+        <w:t>echo "-----4G 128Files 16Threads" &gt;&gt; $</w:t>
+      </w:r>
+      <w:proofErr w:type="spellStart"/>
+      <w:r>
+        <w:rPr>
+          <w:rFonts w:ascii="Courier New" w:hAnsi="Courier New" w:cs="Courier New"/>
+        </w:rPr>
+        <w:t>outputFile</w:t>
+      </w:r>
+      <w:proofErr w:type="spellEnd"/>
+    </w:p>
+    <w:p>
+      <w:pPr>
+        <w:rPr>
+          <w:rFonts w:ascii="Courier New" w:hAnsi="Courier New" w:cs="Courier New"/>
+        </w:rPr>
+      </w:pPr>
+      <w:proofErr w:type="spellStart"/>
+      <w:r>
+        <w:rPr>
+          <w:rFonts w:ascii="Courier New" w:hAnsi="Courier New" w:cs="Courier New"/>
+        </w:rPr>
+        <w:t>runFileIO</w:t>
+      </w:r>
+      <w:proofErr w:type="spellEnd"/>
+      <w:r>
+        <w:rPr>
+          <w:rFonts w:ascii="Courier New" w:hAnsi="Courier New" w:cs="Courier New"/>
+        </w:rPr>
+        <w:t xml:space="preserve"> 4G</w:t>
       </w:r>
     </w:p>
     <w:p/>
@@ -8256,8 +9525,19 @@
       </w:r>
     </w:p>
     <w:p>
-      <w:r>
-        <w:t>The tool we used to collect and show performance data of a virtualized space is the sysbench tool for the Linux environment.</w:t>
+      <w:pPr>
+        <w:ind w:firstLine="360"/>
+      </w:pPr>
+      <w:r>
+        <w:t xml:space="preserve">The tool we used to collect and show performance data of a virtualized space is the </w:t>
+      </w:r>
+      <w:proofErr w:type="spellStart"/>
+      <w:r>
+        <w:t>sysbench</w:t>
+      </w:r>
+      <w:proofErr w:type="spellEnd"/>
+      <w:r>
+        <w:t xml:space="preserve"> tool for the Linux environment.</w:t>
       </w:r>
     </w:p>
     <w:p>
@@ -8269,7 +9549,15 @@
         </w:numPr>
       </w:pPr>
       <w:r>
-        <w:t>The sysbench commands used</w:t>
+        <w:t xml:space="preserve">The </w:t>
+      </w:r>
+      <w:proofErr w:type="spellStart"/>
+      <w:r>
+        <w:t>sysbench</w:t>
+      </w:r>
+      <w:proofErr w:type="spellEnd"/>
+      <w:r>
+        <w:t xml:space="preserve"> commands used</w:t>
       </w:r>
     </w:p>
     <w:p>
@@ -8280,8 +9568,21 @@
           <w:numId w:val="5"/>
         </w:numPr>
       </w:pPr>
-      <w:r>
-        <w:t>sysbench –test=cpu [FLAGS] run</w:t>
+      <w:proofErr w:type="spellStart"/>
+      <w:r>
+        <w:t>sysbench</w:t>
+      </w:r>
+      <w:proofErr w:type="spellEnd"/>
+      <w:r>
+        <w:t xml:space="preserve"> –test=</w:t>
+      </w:r>
+      <w:proofErr w:type="spellStart"/>
+      <w:r>
+        <w:t>cpu</w:t>
+      </w:r>
+      <w:proofErr w:type="spellEnd"/>
+      <w:r>
+        <w:t xml:space="preserve"> [FLAGS] run</w:t>
       </w:r>
     </w:p>
     <w:p>
@@ -8293,7 +9594,15 @@
         </w:numPr>
       </w:pPr>
       <w:r>
-        <w:t>--cpu-max-prime=N</w:t>
+        <w:t>--</w:t>
+      </w:r>
+      <w:proofErr w:type="spellStart"/>
+      <w:r>
+        <w:t>cpu</w:t>
+      </w:r>
+      <w:proofErr w:type="spellEnd"/>
+      <w:r>
+        <w:t>-max-prime=N</w:t>
       </w:r>
     </w:p>
     <w:p>
@@ -8305,8 +9614,13 @@
         </w:numPr>
       </w:pPr>
       <w:r>
-        <w:t>Prime generator test for cpu</w:t>
-      </w:r>
+        <w:t xml:space="preserve">Prime generator test for </w:t>
+      </w:r>
+      <w:proofErr w:type="spellStart"/>
+      <w:r>
+        <w:t>cpu</w:t>
+      </w:r>
+      <w:proofErr w:type="spellEnd"/>
     </w:p>
     <w:p>
       <w:pPr>
@@ -8316,11 +9630,29 @@
           <w:numId w:val="5"/>
         </w:numPr>
       </w:pPr>
-      <w:r>
-        <w:t>sysbench –test</w:t>
-      </w:r>
-      <w:r>
-        <w:t>=fileio [FLAGS] [prepare|run|cleanup]</w:t>
+      <w:proofErr w:type="spellStart"/>
+      <w:r>
+        <w:t>sysbench</w:t>
+      </w:r>
+      <w:proofErr w:type="spellEnd"/>
+      <w:r>
+        <w:t xml:space="preserve"> –test=</w:t>
+      </w:r>
+      <w:proofErr w:type="spellStart"/>
+      <w:r>
+        <w:t>fileio</w:t>
+      </w:r>
+      <w:proofErr w:type="spellEnd"/>
+      <w:r>
+        <w:t xml:space="preserve"> [FLAGS] [</w:t>
+      </w:r>
+      <w:proofErr w:type="spellStart"/>
+      <w:r>
+        <w:t>prepare|run|cleanup</w:t>
+      </w:r>
+      <w:proofErr w:type="spellEnd"/>
+      <w:r>
+        <w:t>]</w:t>
       </w:r>
     </w:p>
     <w:p>
@@ -8393,30 +9725,90 @@
       </w:pPr>
       <w:r>
         <w:lastRenderedPageBreak/>
-        <w:t xml:space="preserve">Type of FileIO test: </w:t>
-      </w:r>
-      <w:r>
-        <w:t xml:space="preserve">seqwr, seqrewr, seqrd, rndrd, rndwr, </w:t>
+        <w:t xml:space="preserve">Type of </w:t>
+      </w:r>
+      <w:proofErr w:type="spellStart"/>
+      <w:r>
+        <w:t>FileIO</w:t>
+      </w:r>
+      <w:proofErr w:type="spellEnd"/>
+      <w:r>
+        <w:t xml:space="preserve"> test: </w:t>
+      </w:r>
+      <w:proofErr w:type="spellStart"/>
+      <w:r>
+        <w:t>seqwr</w:t>
+      </w:r>
+      <w:proofErr w:type="spellEnd"/>
+      <w:r>
+        <w:t xml:space="preserve">, </w:t>
+      </w:r>
+      <w:proofErr w:type="spellStart"/>
+      <w:r>
+        <w:t>seqrewr</w:t>
+      </w:r>
+      <w:proofErr w:type="spellEnd"/>
+      <w:r>
+        <w:t xml:space="preserve">, </w:t>
+      </w:r>
+      <w:proofErr w:type="spellStart"/>
+      <w:r>
+        <w:t>seqrd</w:t>
+      </w:r>
+      <w:proofErr w:type="spellEnd"/>
+      <w:r>
+        <w:t xml:space="preserve">, </w:t>
+      </w:r>
+      <w:proofErr w:type="spellStart"/>
+      <w:r>
+        <w:t>rndrd</w:t>
+      </w:r>
+      <w:proofErr w:type="spellEnd"/>
+      <w:r>
+        <w:t xml:space="preserve">, </w:t>
+      </w:r>
+      <w:proofErr w:type="spellStart"/>
+      <w:r>
+        <w:t>rndwr</w:t>
+      </w:r>
+      <w:proofErr w:type="spellEnd"/>
+      <w:r>
+        <w:t xml:space="preserve">, </w:t>
       </w:r>
       <w:r>
         <w:t xml:space="preserve">or </w:t>
       </w:r>
+      <w:proofErr w:type="spellStart"/>
       <w:r>
         <w:t>rndrw</w:t>
       </w:r>
-    </w:p>
-    <w:p>
-      <w:r>
-        <w:t>If the resource allocation of both environments were the same then much could be said about how CPU utilization differs in the user-space vs the kernel space</w:t>
-      </w:r>
-      <w:r>
-        <w:t xml:space="preserve"> however due to the erratic nature of my configurations we cannot make these connections. The fileIO throughput can be seen in the kb/sec measurement, the latency would be seen if you compare the “total time taken by event execution” of 2 different systems, and the disk utilization can be calculated by taking the total operations performed and dividing that by the </w:t>
-      </w:r>
-      <w:r>
-        <w:t>“total time taken by event execution”</w:t>
-      </w:r>
-      <w:r>
-        <w:t xml:space="preserve"> resulting in a disk operations per second measurement.</w:t>
+      <w:proofErr w:type="spellEnd"/>
+    </w:p>
+    <w:p>
+      <w:pPr>
+        <w:ind w:firstLine="720"/>
+      </w:pPr>
+      <w:r>
+        <w:t xml:space="preserve">If the resource allocation of both environments were the </w:t>
+      </w:r>
+      <w:proofErr w:type="gramStart"/>
+      <w:r>
+        <w:t>same</w:t>
+      </w:r>
+      <w:proofErr w:type="gramEnd"/>
+      <w:r>
+        <w:t xml:space="preserve"> then much could be said about how CPU utilization differs in the user-space vs the kernel space</w:t>
+      </w:r>
+      <w:r>
+        <w:t xml:space="preserve"> however due to the erratic nature of my configurations we cannot make these connections. The </w:t>
+      </w:r>
+      <w:proofErr w:type="spellStart"/>
+      <w:r>
+        <w:t>fileIO</w:t>
+      </w:r>
+      <w:proofErr w:type="spellEnd"/>
+      <w:r>
+        <w:t xml:space="preserve"> throughput can be seen in the kb/sec measurement, the latency would be seen if you compare the “total time taken by event execution” of 2 different systems, and the disk utilization can be calculated by taking the total operations performed and dividing that by the “total time taken by event execution” resulting in a disk operations per second measurement.</w:t>
       </w:r>
     </w:p>
     <w:p/>
@@ -8454,6 +9846,9 @@
       </w:r>
     </w:p>
     <w:p>
+      <w:pPr>
+        <w:ind w:firstLine="720"/>
+      </w:pPr>
       <w:r>
         <w:t xml:space="preserve">Setting up virtualization for an assignment should be done in a controlled environment set up by the school where students can follow clean and organized instructions so that they can learn how to setup VMs and containers without having to waste time heavily debugging. </w:t>
       </w:r>
@@ -8479,7 +9874,15 @@
         <w:t xml:space="preserve"> of online solutions. Not many of my configurations worked well and I spent 2-3 days debugging trying to figure out why</w:t>
       </w:r>
       <w:r>
-        <w:t xml:space="preserve"> but most online sources conflict and its hard to relay these kinds of bugs on piazza</w:t>
+        <w:t xml:space="preserve"> but most online sources conflict and </w:t>
+      </w:r>
+      <w:proofErr w:type="spellStart"/>
+      <w:r>
+        <w:t>its</w:t>
+      </w:r>
+      <w:proofErr w:type="spellEnd"/>
+      <w:r>
+        <w:t xml:space="preserve"> hard to relay these kinds of bugs on piazza</w:t>
       </w:r>
       <w:r>
         <w:t>. All-in-all if this were to be done again, I would highly prefer a controlled environment where I can spend more time learning about different types of virtualization and less time on debugging to no avail.</w:t>
@@ -8494,13 +9897,23 @@
           <w:u w:val="single"/>
         </w:rPr>
       </w:pPr>
+      <w:proofErr w:type="spellStart"/>
       <w:r>
         <w:rPr>
           <w:sz w:val="28"/>
           <w:szCs w:val="28"/>
           <w:u w:val="single"/>
         </w:rPr>
-        <w:t>Github Repo:</w:t>
+        <w:t>Github</w:t>
+      </w:r>
+      <w:proofErr w:type="spellEnd"/>
+      <w:r>
+        <w:rPr>
+          <w:sz w:val="28"/>
+          <w:szCs w:val="28"/>
+          <w:u w:val="single"/>
+        </w:rPr>
+        <w:t xml:space="preserve"> Repo:</w:t>
       </w:r>
     </w:p>
     <w:p>
@@ -9507,6 +10920,7 @@
   <w:style w:type="character" w:default="1" w:styleId="DefaultParagraphFont">
     <w:name w:val="Default Paragraph Font"/>
     <w:uiPriority w:val="1"/>
+    <w:semiHidden/>
     <w:unhideWhenUsed/>
   </w:style>
   <w:style w:type="table" w:default="1" w:styleId="TableNormal">

</xml_diff>